<commit_message>
day 2 hw 2 solved and lab 2 update
</commit_message>
<xml_diff>
--- a/hw/hw2.docx
+++ b/hw/hw2.docx
@@ -73,7 +73,7 @@
         <w:t xml:space="preserve"> </w:t>
       </w:r>
       <w:r>
-        <w:t xml:space="preserve">21,</w:t>
+        <w:t xml:space="preserve">23,</w:t>
       </w:r>
       <w:r>
         <w:t xml:space="preserve"> </w:t>
@@ -139,6 +139,856 @@
         <w:t xml:space="preserve">Estima la talla minima y la talla maxima</w:t>
       </w:r>
     </w:p>
+    <w:p>
+      <w:pPr>
+        <w:pStyle w:val="SourceCode"/>
+      </w:pPr>
+      <w:r>
+        <w:rPr>
+          <w:rStyle w:val="CommentTok"/>
+        </w:rPr>
+        <w:t xml:space="preserve"># Llamo a la libreria haven porque se que Antropometria tiene un formato dta</w:t>
+      </w:r>
+      <w:r>
+        <w:br/>
+      </w:r>
+      <w:r>
+        <w:rPr>
+          <w:rStyle w:val="FunctionTok"/>
+        </w:rPr>
+        <w:t xml:space="preserve">library</w:t>
+      </w:r>
+      <w:r>
+        <w:rPr>
+          <w:rStyle w:val="NormalTok"/>
+        </w:rPr>
+        <w:t xml:space="preserve">(haven)</w:t>
+      </w:r>
+      <w:r>
+        <w:br/>
+      </w:r>
+      <w:r>
+        <w:br/>
+      </w:r>
+      <w:r>
+        <w:rPr>
+          <w:rStyle w:val="CommentTok"/>
+        </w:rPr>
+        <w:t xml:space="preserve"># Uso la funcion read_dta y pego la direccion local donde tengo la base</w:t>
+      </w:r>
+      <w:r>
+        <w:br/>
+      </w:r>
+      <w:r>
+        <w:rPr>
+          <w:rStyle w:val="NormalTok"/>
+        </w:rPr>
+        <w:t xml:space="preserve">Antropometria </w:t>
+      </w:r>
+      <w:r>
+        <w:rPr>
+          <w:rStyle w:val="OtherTok"/>
+        </w:rPr>
+        <w:t xml:space="preserve">&lt;-</w:t>
+      </w:r>
+      <w:r>
+        <w:rPr>
+          <w:rStyle w:val="NormalTok"/>
+        </w:rPr>
+        <w:t xml:space="preserve"> </w:t>
+      </w:r>
+      <w:r>
+        <w:rPr>
+          <w:rStyle w:val="FunctionTok"/>
+        </w:rPr>
+        <w:t xml:space="preserve">read_dta</w:t>
+      </w:r>
+      <w:r>
+        <w:rPr>
+          <w:rStyle w:val="NormalTok"/>
+        </w:rPr>
+        <w:t xml:space="preserve">(</w:t>
+      </w:r>
+      <w:r>
+        <w:rPr>
+          <w:rStyle w:val="StringTok"/>
+        </w:rPr>
+        <w:t xml:space="preserve">"~/Documents/GitHub/Rbasico/files/Antropometria.dta"</w:t>
+      </w:r>
+      <w:r>
+        <w:rPr>
+          <w:rStyle w:val="NormalTok"/>
+        </w:rPr>
+        <w:t xml:space="preserve">)</w:t>
+      </w:r>
+      <w:r>
+        <w:br/>
+      </w:r>
+      <w:r>
+        <w:br/>
+      </w:r>
+      <w:r>
+        <w:rPr>
+          <w:rStyle w:val="CommentTok"/>
+        </w:rPr>
+        <w:t xml:space="preserve"># NOTA: para deshacer vectores del tipo haven_labelled</w:t>
+      </w:r>
+      <w:r>
+        <w:br/>
+      </w:r>
+      <w:r>
+        <w:rPr>
+          <w:rStyle w:val="CommentTok"/>
+        </w:rPr>
+        <w:t xml:space="preserve"># aplico la funcion as.numeric</w:t>
+      </w:r>
+      <w:r>
+        <w:br/>
+      </w:r>
+      <w:r>
+        <w:rPr>
+          <w:rStyle w:val="CommentTok"/>
+        </w:rPr>
+        <w:t xml:space="preserve"># ESTO SOLO ES RECOMENDABLE EN VARIABLES QUE</w:t>
+      </w:r>
+      <w:r>
+        <w:br/>
+      </w:r>
+      <w:r>
+        <w:rPr>
+          <w:rStyle w:val="CommentTok"/>
+        </w:rPr>
+        <w:t xml:space="preserve"># VERDADERAMENTE SEAN NUMERICAS COMO EN ESTE CASO</w:t>
+      </w:r>
+      <w:r>
+        <w:br/>
+      </w:r>
+      <w:r>
+        <w:br/>
+      </w:r>
+      <w:r>
+        <w:rPr>
+          <w:rStyle w:val="NormalTok"/>
+        </w:rPr>
+        <w:t xml:space="preserve">Antropometria</w:t>
+      </w:r>
+      <w:r>
+        <w:rPr>
+          <w:rStyle w:val="SpecialCharTok"/>
+        </w:rPr>
+        <w:t xml:space="preserve">$</w:t>
+      </w:r>
+      <w:r>
+        <w:rPr>
+          <w:rStyle w:val="NormalTok"/>
+        </w:rPr>
+        <w:t xml:space="preserve">talla_unlabelled </w:t>
+      </w:r>
+      <w:r>
+        <w:rPr>
+          <w:rStyle w:val="OtherTok"/>
+        </w:rPr>
+        <w:t xml:space="preserve">&lt;-</w:t>
+      </w:r>
+      <w:r>
+        <w:rPr>
+          <w:rStyle w:val="NormalTok"/>
+        </w:rPr>
+        <w:t xml:space="preserve"> </w:t>
+      </w:r>
+      <w:r>
+        <w:rPr>
+          <w:rStyle w:val="FunctionTok"/>
+        </w:rPr>
+        <w:t xml:space="preserve">as.numeric</w:t>
+      </w:r>
+      <w:r>
+        <w:rPr>
+          <w:rStyle w:val="NormalTok"/>
+        </w:rPr>
+        <w:t xml:space="preserve">(Antropometria</w:t>
+      </w:r>
+      <w:r>
+        <w:rPr>
+          <w:rStyle w:val="SpecialCharTok"/>
+        </w:rPr>
+        <w:t xml:space="preserve">$</w:t>
+      </w:r>
+      <w:r>
+        <w:rPr>
+          <w:rStyle w:val="NormalTok"/>
+        </w:rPr>
+        <w:t xml:space="preserve">talla)</w:t>
+      </w:r>
+      <w:r>
+        <w:br/>
+      </w:r>
+      <w:r>
+        <w:br/>
+      </w:r>
+      <w:r>
+        <w:rPr>
+          <w:rStyle w:val="CommentTok"/>
+        </w:rPr>
+        <w:t xml:space="preserve"># Uso la funcion ncol para observar el numero de columnas</w:t>
+      </w:r>
+      <w:r>
+        <w:br/>
+      </w:r>
+      <w:r>
+        <w:rPr>
+          <w:rStyle w:val="FunctionTok"/>
+        </w:rPr>
+        <w:t xml:space="preserve">ncol</w:t>
+      </w:r>
+      <w:r>
+        <w:rPr>
+          <w:rStyle w:val="NormalTok"/>
+        </w:rPr>
+        <w:t xml:space="preserve">(Antropometria)</w:t>
+      </w:r>
+    </w:p>
+    <w:p>
+      <w:pPr>
+        <w:pStyle w:val="SourceCode"/>
+      </w:pPr>
+      <w:r>
+        <w:rPr>
+          <w:rStyle w:val="VerbatimChar"/>
+        </w:rPr>
+        <w:t xml:space="preserve">## [1] 65</w:t>
+      </w:r>
+    </w:p>
+    <w:p>
+      <w:pPr>
+        <w:pStyle w:val="SourceCode"/>
+      </w:pPr>
+      <w:r>
+        <w:rPr>
+          <w:rStyle w:val="CommentTok"/>
+        </w:rPr>
+        <w:t xml:space="preserve"># Uso la funcion head para enseñar las primeras 15 observaciones</w:t>
+      </w:r>
+      <w:r>
+        <w:br/>
+      </w:r>
+      <w:r>
+        <w:rPr>
+          <w:rStyle w:val="FunctionTok"/>
+        </w:rPr>
+        <w:t xml:space="preserve">head</w:t>
+      </w:r>
+      <w:r>
+        <w:rPr>
+          <w:rStyle w:val="NormalTok"/>
+        </w:rPr>
+        <w:t xml:space="preserve">(Antropometria, </w:t>
+      </w:r>
+      <w:r>
+        <w:rPr>
+          <w:rStyle w:val="DecValTok"/>
+        </w:rPr>
+        <w:t xml:space="preserve">15</w:t>
+      </w:r>
+      <w:r>
+        <w:rPr>
+          <w:rStyle w:val="NormalTok"/>
+        </w:rPr>
+        <w:t xml:space="preserve">)</w:t>
+      </w:r>
+    </w:p>
+    <w:p>
+      <w:pPr>
+        <w:pStyle w:val="SourceCode"/>
+      </w:pPr>
+      <w:r>
+        <w:rPr>
+          <w:rStyle w:val="VerbatimChar"/>
+        </w:rPr>
+        <w:t xml:space="preserve">## # A tibble: 15 × 65</w:t>
+      </w:r>
+      <w:r>
+        <w:br/>
+      </w:r>
+      <w:r>
+        <w:rPr>
+          <w:rStyle w:val="VerbatimChar"/>
+        </w:rPr>
+        <w:t xml:space="preserve">##    folio   intp entidad desc_ent   munici desc_mun locali desc_loc manzana ageb </w:t>
+      </w:r>
+      <w:r>
+        <w:br/>
+      </w:r>
+      <w:r>
+        <w:rPr>
+          <w:rStyle w:val="VerbatimChar"/>
+        </w:rPr>
+        <w:t xml:space="preserve">##    &lt;chr&gt;  &lt;dbl&gt; &lt;chr&gt;   &lt;chr&gt;      &lt;chr&gt;  &lt;chr&gt;    &lt;chr&gt;  &lt;chr&gt;    &lt;chr&gt;   &lt;chr&gt;</w:t>
+      </w:r>
+      <w:r>
+        <w:br/>
+      </w:r>
+      <w:r>
+        <w:rPr>
+          <w:rStyle w:val="VerbatimChar"/>
+        </w:rPr>
+        <w:t xml:space="preserve">##  1 010001     1 01      01 AGUASC… 001    001 AGU… 0001   0001 AG… ""      0322 </w:t>
+      </w:r>
+      <w:r>
+        <w:br/>
+      </w:r>
+      <w:r>
+        <w:rPr>
+          <w:rStyle w:val="VerbatimChar"/>
+        </w:rPr>
+        <w:t xml:space="preserve">##  2 010001     3 01      01 AGUASC… 001    001 AGU… 0001   0001 AG… ""      0322 </w:t>
+      </w:r>
+      <w:r>
+        <w:br/>
+      </w:r>
+      <w:r>
+        <w:rPr>
+          <w:rStyle w:val="VerbatimChar"/>
+        </w:rPr>
+        <w:t xml:space="preserve">##  3 010001     5 01      01 AGUASC… 001    001 AGU… 0001   0001 AG… ""      0322 </w:t>
+      </w:r>
+      <w:r>
+        <w:br/>
+      </w:r>
+      <w:r>
+        <w:rPr>
+          <w:rStyle w:val="VerbatimChar"/>
+        </w:rPr>
+        <w:t xml:space="preserve">##  4 010008     1 01      01 AGUASC… 001    001 AGU… 0001   0001 AG… ""      0322 </w:t>
+      </w:r>
+      <w:r>
+        <w:br/>
+      </w:r>
+      <w:r>
+        <w:rPr>
+          <w:rStyle w:val="VerbatimChar"/>
+        </w:rPr>
+        <w:t xml:space="preserve">##  5 010008     3 01      01 AGUASC… 001    001 AGU… 0001   0001 AG… ""      0322 </w:t>
+      </w:r>
+      <w:r>
+        <w:br/>
+      </w:r>
+      <w:r>
+        <w:rPr>
+          <w:rStyle w:val="VerbatimChar"/>
+        </w:rPr>
+        <w:t xml:space="preserve">##  6 010008     4 01      01 AGUASC… 001    001 AGU… 0001   0001 AG… ""      0322 </w:t>
+      </w:r>
+      <w:r>
+        <w:br/>
+      </w:r>
+      <w:r>
+        <w:rPr>
+          <w:rStyle w:val="VerbatimChar"/>
+        </w:rPr>
+        <w:t xml:space="preserve">##  7 010008     5 01      01 AGUASC… 001    001 AGU… 0001   0001 AG… ""      0322 </w:t>
+      </w:r>
+      <w:r>
+        <w:br/>
+      </w:r>
+      <w:r>
+        <w:rPr>
+          <w:rStyle w:val="VerbatimChar"/>
+        </w:rPr>
+        <w:t xml:space="preserve">##  8 010009     1 01      01 AGUASC… 001    001 AGU… 0001   0001 AG… ""      0322 </w:t>
+      </w:r>
+      <w:r>
+        <w:br/>
+      </w:r>
+      <w:r>
+        <w:rPr>
+          <w:rStyle w:val="VerbatimChar"/>
+        </w:rPr>
+        <w:t xml:space="preserve">##  9 010011     2 01      01 AGUASC… 001    001 AGU… 0001   0001 AG… ""      0322 </w:t>
+      </w:r>
+      <w:r>
+        <w:br/>
+      </w:r>
+      <w:r>
+        <w:rPr>
+          <w:rStyle w:val="VerbatimChar"/>
+        </w:rPr>
+        <w:t xml:space="preserve">## 10 010011     4 01      01 AGUASC… 001    001 AGU… 0001   0001 AG… ""      0322 </w:t>
+      </w:r>
+      <w:r>
+        <w:br/>
+      </w:r>
+      <w:r>
+        <w:rPr>
+          <w:rStyle w:val="VerbatimChar"/>
+        </w:rPr>
+        <w:t xml:space="preserve">## 11 010011     5 01      01 AGUASC… 001    001 AGU… 0001   0001 AG… ""      0322 </w:t>
+      </w:r>
+      <w:r>
+        <w:br/>
+      </w:r>
+      <w:r>
+        <w:rPr>
+          <w:rStyle w:val="VerbatimChar"/>
+        </w:rPr>
+        <w:t xml:space="preserve">## 12 010011     6 01      01 AGUASC… 001    001 AGU… 0001   0001 AG… ""      0322 </w:t>
+      </w:r>
+      <w:r>
+        <w:br/>
+      </w:r>
+      <w:r>
+        <w:rPr>
+          <w:rStyle w:val="VerbatimChar"/>
+        </w:rPr>
+        <w:t xml:space="preserve">## 13 010015     1 01      01 AGUASC… 001    001 AGU… 0001   0001 AG… ""      0322 </w:t>
+      </w:r>
+      <w:r>
+        <w:br/>
+      </w:r>
+      <w:r>
+        <w:rPr>
+          <w:rStyle w:val="VerbatimChar"/>
+        </w:rPr>
+        <w:t xml:space="preserve">## 14 010015     5 01      01 AGUASC… 001    001 AGU… 0001   0001 AG… ""      0322 </w:t>
+      </w:r>
+      <w:r>
+        <w:br/>
+      </w:r>
+      <w:r>
+        <w:rPr>
+          <w:rStyle w:val="VerbatimChar"/>
+        </w:rPr>
+        <w:t xml:space="preserve">## 15 010015     6 01      01 AGUASC… 001    001 AGU… 0001   0001 AG… ""      0322 </w:t>
+      </w:r>
+      <w:r>
+        <w:br/>
+      </w:r>
+      <w:r>
+        <w:rPr>
+          <w:rStyle w:val="VerbatimChar"/>
+        </w:rPr>
+        <w:t xml:space="preserve">## # ℹ 55 more variables: maq &lt;chr&gt;, sexo &lt;dbl&gt;, edad_i &lt;dbl&gt;, edad &lt;dbl&gt;,</w:t>
+      </w:r>
+      <w:r>
+        <w:br/>
+      </w:r>
+      <w:r>
+        <w:rPr>
+          <w:rStyle w:val="VerbatimChar"/>
+        </w:rPr>
+        <w:t xml:space="preserve">## #   meses &lt;dbl&gt;, intsel &lt;dbl&gt;, intsel2 &lt;dbl&gt;, peso &lt;dbl+lbl&gt;, peso2 &lt;dbl+lbl&gt;,</w:t>
+      </w:r>
+      <w:r>
+        <w:br/>
+      </w:r>
+      <w:r>
+        <w:rPr>
+          <w:rStyle w:val="VerbatimChar"/>
+        </w:rPr>
+        <w:t xml:space="preserve">## #   ropa &lt;dbl+lbl&gt;, rpeso &lt;dbl+lbl&gt;, talla &lt;dbl+lbl&gt;, talla2 &lt;dbl+lbl&gt;,</w:t>
+      </w:r>
+      <w:r>
+        <w:br/>
+      </w:r>
+      <w:r>
+        <w:rPr>
+          <w:rStyle w:val="VerbatimChar"/>
+        </w:rPr>
+        <w:t xml:space="preserve">## #   rtalla &lt;dbl+lbl&gt;, emb &lt;dbl+lbl&gt;, temb &lt;dbl+lbl&gt;, cintura &lt;dbl+lbl&gt;,</w:t>
+      </w:r>
+      <w:r>
+        <w:br/>
+      </w:r>
+      <w:r>
+        <w:rPr>
+          <w:rStyle w:val="VerbatimChar"/>
+        </w:rPr>
+        <w:t xml:space="preserve">## #   cintura2 &lt;dbl+lbl&gt;, rcintura &lt;dbl+lbl&gt;, cadera &lt;dbl+lbl&gt;,</w:t>
+      </w:r>
+      <w:r>
+        <w:br/>
+      </w:r>
+      <w:r>
+        <w:rPr>
+          <w:rStyle w:val="VerbatimChar"/>
+        </w:rPr>
+        <w:t xml:space="preserve">## #   cadera2 &lt;dbl+lbl&gt;, rcadera &lt;dbl+lbl&gt;, ppeso &lt;dbl+lbl&gt;, amputa &lt;dbl+lbl&gt;,</w:t>
+      </w:r>
+      <w:r>
+        <w:br/>
+      </w:r>
+      <w:r>
+        <w:rPr>
+          <w:rStyle w:val="VerbatimChar"/>
+        </w:rPr>
+        <w:t xml:space="preserve">## #   time1 &lt;chr&gt;, time2 &lt;chr&gt;, panto &lt;dbl+lbl&gt;, rpanto &lt;dbl+lbl&gt;, …</w:t>
+      </w:r>
+    </w:p>
+    <w:p>
+      <w:pPr>
+        <w:pStyle w:val="SourceCode"/>
+      </w:pPr>
+      <w:r>
+        <w:rPr>
+          <w:rStyle w:val="CommentTok"/>
+        </w:rPr>
+        <w:t xml:space="preserve"># Opcion 1 para estimar cuantiles </w:t>
+      </w:r>
+      <w:r>
+        <w:br/>
+      </w:r>
+      <w:r>
+        <w:rPr>
+          <w:rStyle w:val="CommentTok"/>
+        </w:rPr>
+        <w:t xml:space="preserve"># Uso el operador $ para seleccionar la columna talla y despues aplico</w:t>
+      </w:r>
+      <w:r>
+        <w:br/>
+      </w:r>
+      <w:r>
+        <w:rPr>
+          <w:rStyle w:val="CommentTok"/>
+        </w:rPr>
+        <w:t xml:space="preserve"># la funcion quantile. NOTA utilizo la opcion na.rm = TRUE en caso de que tenga observaciones con NA</w:t>
+      </w:r>
+      <w:r>
+        <w:br/>
+      </w:r>
+      <w:r>
+        <w:br/>
+      </w:r>
+      <w:r>
+        <w:rPr>
+          <w:rStyle w:val="FunctionTok"/>
+        </w:rPr>
+        <w:t xml:space="preserve">quantile</w:t>
+      </w:r>
+      <w:r>
+        <w:rPr>
+          <w:rStyle w:val="NormalTok"/>
+        </w:rPr>
+        <w:t xml:space="preserve">(Antropometria</w:t>
+      </w:r>
+      <w:r>
+        <w:rPr>
+          <w:rStyle w:val="SpecialCharTok"/>
+        </w:rPr>
+        <w:t xml:space="preserve">$</w:t>
+      </w:r>
+      <w:r>
+        <w:rPr>
+          <w:rStyle w:val="NormalTok"/>
+        </w:rPr>
+        <w:t xml:space="preserve">talla_unlabelled, </w:t>
+      </w:r>
+      <w:r>
+        <w:rPr>
+          <w:rStyle w:val="AttributeTok"/>
+        </w:rPr>
+        <w:t xml:space="preserve">na.rm =</w:t>
+      </w:r>
+      <w:r>
+        <w:rPr>
+          <w:rStyle w:val="NormalTok"/>
+        </w:rPr>
+        <w:t xml:space="preserve"> </w:t>
+      </w:r>
+      <w:r>
+        <w:rPr>
+          <w:rStyle w:val="ConstantTok"/>
+        </w:rPr>
+        <w:t xml:space="preserve">TRUE</w:t>
+      </w:r>
+      <w:r>
+        <w:rPr>
+          <w:rStyle w:val="NormalTok"/>
+        </w:rPr>
+        <w:t xml:space="preserve">)</w:t>
+      </w:r>
+    </w:p>
+    <w:p>
+      <w:pPr>
+        <w:pStyle w:val="SourceCode"/>
+      </w:pPr>
+      <w:r>
+        <w:rPr>
+          <w:rStyle w:val="VerbatimChar"/>
+        </w:rPr>
+        <w:t xml:space="preserve">##    0%   25%   50%   75%  100% </w:t>
+      </w:r>
+      <w:r>
+        <w:br/>
+      </w:r>
+      <w:r>
+        <w:rPr>
+          <w:rStyle w:val="VerbatimChar"/>
+        </w:rPr>
+        <w:t xml:space="preserve">##  46.0 131.0 152.2 162.9 222.2</w:t>
+      </w:r>
+    </w:p>
+    <w:p>
+      <w:pPr>
+        <w:pStyle w:val="SourceCode"/>
+      </w:pPr>
+      <w:r>
+        <w:rPr>
+          <w:rStyle w:val="CommentTok"/>
+        </w:rPr>
+        <w:t xml:space="preserve"># Opcion 1 para estimar el maximo y el minimo:</w:t>
+      </w:r>
+      <w:r>
+        <w:br/>
+      </w:r>
+      <w:r>
+        <w:rPr>
+          <w:rStyle w:val="CommentTok"/>
+        </w:rPr>
+        <w:t xml:space="preserve">#Uso la funcion max y min para estimar el maximo y minimo de talla</w:t>
+      </w:r>
+      <w:r>
+        <w:br/>
+      </w:r>
+      <w:r>
+        <w:rPr>
+          <w:rStyle w:val="FunctionTok"/>
+        </w:rPr>
+        <w:t xml:space="preserve">max</w:t>
+      </w:r>
+      <w:r>
+        <w:rPr>
+          <w:rStyle w:val="NormalTok"/>
+        </w:rPr>
+        <w:t xml:space="preserve">(Antropometria</w:t>
+      </w:r>
+      <w:r>
+        <w:rPr>
+          <w:rStyle w:val="SpecialCharTok"/>
+        </w:rPr>
+        <w:t xml:space="preserve">$</w:t>
+      </w:r>
+      <w:r>
+        <w:rPr>
+          <w:rStyle w:val="NormalTok"/>
+        </w:rPr>
+        <w:t xml:space="preserve">talla_unlabelled, </w:t>
+      </w:r>
+      <w:r>
+        <w:rPr>
+          <w:rStyle w:val="AttributeTok"/>
+        </w:rPr>
+        <w:t xml:space="preserve">na.rm =</w:t>
+      </w:r>
+      <w:r>
+        <w:rPr>
+          <w:rStyle w:val="NormalTok"/>
+        </w:rPr>
+        <w:t xml:space="preserve"> </w:t>
+      </w:r>
+      <w:r>
+        <w:rPr>
+          <w:rStyle w:val="ConstantTok"/>
+        </w:rPr>
+        <w:t xml:space="preserve">TRUE</w:t>
+      </w:r>
+      <w:r>
+        <w:rPr>
+          <w:rStyle w:val="NormalTok"/>
+        </w:rPr>
+        <w:t xml:space="preserve">)</w:t>
+      </w:r>
+    </w:p>
+    <w:p>
+      <w:pPr>
+        <w:pStyle w:val="SourceCode"/>
+      </w:pPr>
+      <w:r>
+        <w:rPr>
+          <w:rStyle w:val="VerbatimChar"/>
+        </w:rPr>
+        <w:t xml:space="preserve">## [1] 222.2</w:t>
+      </w:r>
+    </w:p>
+    <w:p>
+      <w:pPr>
+        <w:pStyle w:val="SourceCode"/>
+      </w:pPr>
+      <w:r>
+        <w:rPr>
+          <w:rStyle w:val="FunctionTok"/>
+        </w:rPr>
+        <w:t xml:space="preserve">min</w:t>
+      </w:r>
+      <w:r>
+        <w:rPr>
+          <w:rStyle w:val="NormalTok"/>
+        </w:rPr>
+        <w:t xml:space="preserve">(Antropometria</w:t>
+      </w:r>
+      <w:r>
+        <w:rPr>
+          <w:rStyle w:val="SpecialCharTok"/>
+        </w:rPr>
+        <w:t xml:space="preserve">$</w:t>
+      </w:r>
+      <w:r>
+        <w:rPr>
+          <w:rStyle w:val="NormalTok"/>
+        </w:rPr>
+        <w:t xml:space="preserve">talla_unlabelled, </w:t>
+      </w:r>
+      <w:r>
+        <w:rPr>
+          <w:rStyle w:val="AttributeTok"/>
+        </w:rPr>
+        <w:t xml:space="preserve">na.rm =</w:t>
+      </w:r>
+      <w:r>
+        <w:rPr>
+          <w:rStyle w:val="NormalTok"/>
+        </w:rPr>
+        <w:t xml:space="preserve"> </w:t>
+      </w:r>
+      <w:r>
+        <w:rPr>
+          <w:rStyle w:val="ConstantTok"/>
+        </w:rPr>
+        <w:t xml:space="preserve">TRUE</w:t>
+      </w:r>
+      <w:r>
+        <w:rPr>
+          <w:rStyle w:val="NormalTok"/>
+        </w:rPr>
+        <w:t xml:space="preserve">)</w:t>
+      </w:r>
+    </w:p>
+    <w:p>
+      <w:pPr>
+        <w:pStyle w:val="SourceCode"/>
+      </w:pPr>
+      <w:r>
+        <w:rPr>
+          <w:rStyle w:val="VerbatimChar"/>
+        </w:rPr>
+        <w:t xml:space="preserve">## [1] 46</w:t>
+      </w:r>
+    </w:p>
+    <w:p>
+      <w:pPr>
+        <w:pStyle w:val="SourceCode"/>
+      </w:pPr>
+      <w:r>
+        <w:rPr>
+          <w:rStyle w:val="CommentTok"/>
+        </w:rPr>
+        <w:t xml:space="preserve"># Opcion 2 uso la funcion summary para obtener un resumen de las estadisticas</w:t>
+      </w:r>
+      <w:r>
+        <w:br/>
+      </w:r>
+      <w:r>
+        <w:rPr>
+          <w:rStyle w:val="FunctionTok"/>
+        </w:rPr>
+        <w:t xml:space="preserve">summary</w:t>
+      </w:r>
+      <w:r>
+        <w:rPr>
+          <w:rStyle w:val="NormalTok"/>
+        </w:rPr>
+        <w:t xml:space="preserve">(Antropometria</w:t>
+      </w:r>
+      <w:r>
+        <w:rPr>
+          <w:rStyle w:val="SpecialCharTok"/>
+        </w:rPr>
+        <w:t xml:space="preserve">$</w:t>
+      </w:r>
+      <w:r>
+        <w:rPr>
+          <w:rStyle w:val="NormalTok"/>
+        </w:rPr>
+        <w:t xml:space="preserve">talla)</w:t>
+      </w:r>
+    </w:p>
+    <w:p>
+      <w:pPr>
+        <w:pStyle w:val="SourceCode"/>
+      </w:pPr>
+      <w:r>
+        <w:rPr>
+          <w:rStyle w:val="VerbatimChar"/>
+        </w:rPr>
+        <w:t xml:space="preserve">##    Min. 1st Qu.  Median    Mean 3rd Qu.    Max.    NA's </w:t>
+      </w:r>
+      <w:r>
+        <w:br/>
+      </w:r>
+      <w:r>
+        <w:rPr>
+          <w:rStyle w:val="VerbatimChar"/>
+        </w:rPr>
+        <w:t xml:space="preserve">##    46.0   131.0   152.2   146.7   162.9   222.2     544</w:t>
+      </w:r>
+    </w:p>
+    <w:p>
+      <w:pPr>
+        <w:pStyle w:val="SourceCode"/>
+      </w:pPr>
+      <w:r>
+        <w:rPr>
+          <w:rStyle w:val="CommentTok"/>
+        </w:rPr>
+        <w:t xml:space="preserve"># Mismo resultado si uso mi nueva variable sin etiquetas</w:t>
+      </w:r>
+      <w:r>
+        <w:br/>
+      </w:r>
+      <w:r>
+        <w:rPr>
+          <w:rStyle w:val="FunctionTok"/>
+        </w:rPr>
+        <w:t xml:space="preserve">summary</w:t>
+      </w:r>
+      <w:r>
+        <w:rPr>
+          <w:rStyle w:val="NormalTok"/>
+        </w:rPr>
+        <w:t xml:space="preserve">(Antropometria</w:t>
+      </w:r>
+      <w:r>
+        <w:rPr>
+          <w:rStyle w:val="SpecialCharTok"/>
+        </w:rPr>
+        <w:t xml:space="preserve">$</w:t>
+      </w:r>
+      <w:r>
+        <w:rPr>
+          <w:rStyle w:val="NormalTok"/>
+        </w:rPr>
+        <w:t xml:space="preserve">talla_unlabelled)</w:t>
+      </w:r>
+    </w:p>
+    <w:p>
+      <w:pPr>
+        <w:pStyle w:val="SourceCode"/>
+      </w:pPr>
+      <w:r>
+        <w:rPr>
+          <w:rStyle w:val="VerbatimChar"/>
+        </w:rPr>
+        <w:t xml:space="preserve">##    Min. 1st Qu.  Median    Mean 3rd Qu.    Max.    NA's </w:t>
+      </w:r>
+      <w:r>
+        <w:br/>
+      </w:r>
+      <w:r>
+        <w:rPr>
+          <w:rStyle w:val="VerbatimChar"/>
+        </w:rPr>
+        <w:t xml:space="preserve">##    46.0   131.0   152.2   146.7   162.9   222.2     544</w:t>
+      </w:r>
+    </w:p>
     <w:bookmarkEnd w:id="20"/>
     <w:bookmarkStart w:id="21" w:name="problema-2.-manejo-de-datos"/>
     <w:p>
@@ -297,6 +1147,3085 @@
       </w:pPr>
       <w:r>
         <w:t xml:space="preserve">Guarda un dataframe solo para mujeres y uno solo para hombres, llamalos mujeres_df y hombres_df.</w:t>
+      </w:r>
+    </w:p>
+    <w:p>
+      <w:pPr>
+        <w:pStyle w:val="SourceCode"/>
+      </w:pPr>
+      <w:r>
+        <w:rPr>
+          <w:rStyle w:val="CommentTok"/>
+        </w:rPr>
+        <w:t xml:space="preserve"># 1. Uso el operador $ y la funcion paste0 para juntar las variables folio e intp</w:t>
+      </w:r>
+      <w:r>
+        <w:br/>
+      </w:r>
+      <w:r>
+        <w:rPr>
+          <w:rStyle w:val="NormalTok"/>
+        </w:rPr>
+        <w:t xml:space="preserve">Antropometria</w:t>
+      </w:r>
+      <w:r>
+        <w:rPr>
+          <w:rStyle w:val="SpecialCharTok"/>
+        </w:rPr>
+        <w:t xml:space="preserve">$</w:t>
+      </w:r>
+      <w:r>
+        <w:rPr>
+          <w:rStyle w:val="NormalTok"/>
+        </w:rPr>
+        <w:t xml:space="preserve">id </w:t>
+      </w:r>
+      <w:r>
+        <w:rPr>
+          <w:rStyle w:val="OtherTok"/>
+        </w:rPr>
+        <w:t xml:space="preserve">&lt;-</w:t>
+      </w:r>
+      <w:r>
+        <w:rPr>
+          <w:rStyle w:val="NormalTok"/>
+        </w:rPr>
+        <w:t xml:space="preserve"> </w:t>
+      </w:r>
+      <w:r>
+        <w:rPr>
+          <w:rStyle w:val="FunctionTok"/>
+        </w:rPr>
+        <w:t xml:space="preserve">paste0</w:t>
+      </w:r>
+      <w:r>
+        <w:rPr>
+          <w:rStyle w:val="NormalTok"/>
+        </w:rPr>
+        <w:t xml:space="preserve">(Antropometria</w:t>
+      </w:r>
+      <w:r>
+        <w:rPr>
+          <w:rStyle w:val="SpecialCharTok"/>
+        </w:rPr>
+        <w:t xml:space="preserve">$</w:t>
+      </w:r>
+      <w:r>
+        <w:rPr>
+          <w:rStyle w:val="NormalTok"/>
+        </w:rPr>
+        <w:t xml:space="preserve">folio, Antropometria</w:t>
+      </w:r>
+      <w:r>
+        <w:rPr>
+          <w:rStyle w:val="SpecialCharTok"/>
+        </w:rPr>
+        <w:t xml:space="preserve">$</w:t>
+      </w:r>
+      <w:r>
+        <w:rPr>
+          <w:rStyle w:val="NormalTok"/>
+        </w:rPr>
+        <w:t xml:space="preserve">intp)</w:t>
+      </w:r>
+      <w:r>
+        <w:br/>
+      </w:r>
+      <w:r>
+        <w:br/>
+      </w:r>
+      <w:r>
+        <w:rPr>
+          <w:rStyle w:val="CommentTok"/>
+        </w:rPr>
+        <w:t xml:space="preserve"># 2. Uso la funcion unique() y length() para contar el numero de ids unicos.</w:t>
+      </w:r>
+      <w:r>
+        <w:br/>
+      </w:r>
+      <w:r>
+        <w:rPr>
+          <w:rStyle w:val="FunctionTok"/>
+        </w:rPr>
+        <w:t xml:space="preserve">length</w:t>
+      </w:r>
+      <w:r>
+        <w:rPr>
+          <w:rStyle w:val="NormalTok"/>
+        </w:rPr>
+        <w:t xml:space="preserve">(</w:t>
+      </w:r>
+      <w:r>
+        <w:rPr>
+          <w:rStyle w:val="FunctionTok"/>
+        </w:rPr>
+        <w:t xml:space="preserve">unique</w:t>
+      </w:r>
+      <w:r>
+        <w:rPr>
+          <w:rStyle w:val="NormalTok"/>
+        </w:rPr>
+        <w:t xml:space="preserve">(Antropometria</w:t>
+      </w:r>
+      <w:r>
+        <w:rPr>
+          <w:rStyle w:val="SpecialCharTok"/>
+        </w:rPr>
+        <w:t xml:space="preserve">$</w:t>
+      </w:r>
+      <w:r>
+        <w:rPr>
+          <w:rStyle w:val="NormalTok"/>
+        </w:rPr>
+        <w:t xml:space="preserve">id))</w:t>
+      </w:r>
+    </w:p>
+    <w:p>
+      <w:pPr>
+        <w:pStyle w:val="SourceCode"/>
+      </w:pPr>
+      <w:r>
+        <w:rPr>
+          <w:rStyle w:val="VerbatimChar"/>
+        </w:rPr>
+        <w:t xml:space="preserve">## [1] 85291</w:t>
+      </w:r>
+    </w:p>
+    <w:p>
+      <w:pPr>
+        <w:pStyle w:val="SourceCode"/>
+      </w:pPr>
+      <w:r>
+        <w:rPr>
+          <w:rStyle w:val="CommentTok"/>
+        </w:rPr>
+        <w:t xml:space="preserve"># 3. Selecciono las variables sexo, edad, peso y talla. NOTA: Usare la funcion head para que la consola solo imprima las primeras observaciones como demostracion de la respuesta</w:t>
+      </w:r>
+      <w:r>
+        <w:br/>
+      </w:r>
+      <w:r>
+        <w:br/>
+      </w:r>
+      <w:r>
+        <w:rPr>
+          <w:rStyle w:val="CommentTok"/>
+        </w:rPr>
+        <w:t xml:space="preserve"># a) Usando base R</w:t>
+      </w:r>
+      <w:r>
+        <w:br/>
+      </w:r>
+      <w:r>
+        <w:rPr>
+          <w:rStyle w:val="FunctionTok"/>
+        </w:rPr>
+        <w:t xml:space="preserve">head</w:t>
+      </w:r>
+      <w:r>
+        <w:rPr>
+          <w:rStyle w:val="NormalTok"/>
+        </w:rPr>
+        <w:t xml:space="preserve">(Antropometria[, </w:t>
+      </w:r>
+      <w:r>
+        <w:rPr>
+          <w:rStyle w:val="FunctionTok"/>
+        </w:rPr>
+        <w:t xml:space="preserve">c</w:t>
+      </w:r>
+      <w:r>
+        <w:rPr>
+          <w:rStyle w:val="NormalTok"/>
+        </w:rPr>
+        <w:t xml:space="preserve">(</w:t>
+      </w:r>
+      <w:r>
+        <w:rPr>
+          <w:rStyle w:val="StringTok"/>
+        </w:rPr>
+        <w:t xml:space="preserve">"sexo"</w:t>
+      </w:r>
+      <w:r>
+        <w:rPr>
+          <w:rStyle w:val="NormalTok"/>
+        </w:rPr>
+        <w:t xml:space="preserve">, </w:t>
+      </w:r>
+      <w:r>
+        <w:rPr>
+          <w:rStyle w:val="StringTok"/>
+        </w:rPr>
+        <w:t xml:space="preserve">"edad"</w:t>
+      </w:r>
+      <w:r>
+        <w:rPr>
+          <w:rStyle w:val="NormalTok"/>
+        </w:rPr>
+        <w:t xml:space="preserve">, </w:t>
+      </w:r>
+      <w:r>
+        <w:rPr>
+          <w:rStyle w:val="StringTok"/>
+        </w:rPr>
+        <w:t xml:space="preserve">"peso"</w:t>
+      </w:r>
+      <w:r>
+        <w:rPr>
+          <w:rStyle w:val="NormalTok"/>
+        </w:rPr>
+        <w:t xml:space="preserve">, </w:t>
+      </w:r>
+      <w:r>
+        <w:rPr>
+          <w:rStyle w:val="StringTok"/>
+        </w:rPr>
+        <w:t xml:space="preserve">"talla"</w:t>
+      </w:r>
+      <w:r>
+        <w:rPr>
+          <w:rStyle w:val="NormalTok"/>
+        </w:rPr>
+        <w:t xml:space="preserve">)], </w:t>
+      </w:r>
+      <w:r>
+        <w:rPr>
+          <w:rStyle w:val="DecValTok"/>
+        </w:rPr>
+        <w:t xml:space="preserve">3</w:t>
+      </w:r>
+      <w:r>
+        <w:rPr>
+          <w:rStyle w:val="NormalTok"/>
+        </w:rPr>
+        <w:t xml:space="preserve">)</w:t>
+      </w:r>
+    </w:p>
+    <w:p>
+      <w:pPr>
+        <w:pStyle w:val="SourceCode"/>
+      </w:pPr>
+      <w:r>
+        <w:rPr>
+          <w:rStyle w:val="VerbatimChar"/>
+        </w:rPr>
+        <w:t xml:space="preserve">## # A tibble: 3 × 4</w:t>
+      </w:r>
+      <w:r>
+        <w:br/>
+      </w:r>
+      <w:r>
+        <w:rPr>
+          <w:rStyle w:val="VerbatimChar"/>
+        </w:rPr>
+        <w:t xml:space="preserve">##    sexo  edad peso      talla    </w:t>
+      </w:r>
+      <w:r>
+        <w:br/>
+      </w:r>
+      <w:r>
+        <w:rPr>
+          <w:rStyle w:val="VerbatimChar"/>
+        </w:rPr>
+        <w:t xml:space="preserve">##   &lt;dbl&gt; &lt;dbl&gt; &lt;dbl+lbl&gt; &lt;dbl+lbl&gt;</w:t>
+      </w:r>
+      <w:r>
+        <w:br/>
+      </w:r>
+      <w:r>
+        <w:rPr>
+          <w:rStyle w:val="VerbatimChar"/>
+        </w:rPr>
+        <w:t xml:space="preserve">## 1     1    42 75        166.     </w:t>
+      </w:r>
+      <w:r>
+        <w:br/>
+      </w:r>
+      <w:r>
+        <w:rPr>
+          <w:rStyle w:val="VerbatimChar"/>
+        </w:rPr>
+        <w:t xml:space="preserve">## 2     1    19 64        170.     </w:t>
+      </w:r>
+      <w:r>
+        <w:br/>
+      </w:r>
+      <w:r>
+        <w:rPr>
+          <w:rStyle w:val="VerbatimChar"/>
+        </w:rPr>
+        <w:t xml:space="preserve">## 3     1     9 28.4      134.</w:t>
+      </w:r>
+    </w:p>
+    <w:p>
+      <w:pPr>
+        <w:pStyle w:val="SourceCode"/>
+      </w:pPr>
+      <w:r>
+        <w:rPr>
+          <w:rStyle w:val="CommentTok"/>
+        </w:rPr>
+        <w:t xml:space="preserve"># b) Usando dplyr</w:t>
+      </w:r>
+      <w:r>
+        <w:br/>
+      </w:r>
+      <w:r>
+        <w:rPr>
+          <w:rStyle w:val="CommentTok"/>
+        </w:rPr>
+        <w:t xml:space="preserve"># LLAMO A LA LIBRERIA TIDYVERSE AL INICIO DE MI SCRIPT</w:t>
+      </w:r>
+      <w:r>
+        <w:br/>
+      </w:r>
+      <w:r>
+        <w:rPr>
+          <w:rStyle w:val="FunctionTok"/>
+        </w:rPr>
+        <w:t xml:space="preserve">library</w:t>
+      </w:r>
+      <w:r>
+        <w:rPr>
+          <w:rStyle w:val="NormalTok"/>
+        </w:rPr>
+        <w:t xml:space="preserve">(tidyverse)</w:t>
+      </w:r>
+      <w:r>
+        <w:br/>
+      </w:r>
+      <w:r>
+        <w:rPr>
+          <w:rStyle w:val="FunctionTok"/>
+        </w:rPr>
+        <w:t xml:space="preserve">head</w:t>
+      </w:r>
+      <w:r>
+        <w:rPr>
+          <w:rStyle w:val="NormalTok"/>
+        </w:rPr>
+        <w:t xml:space="preserve">(</w:t>
+      </w:r>
+      <w:r>
+        <w:rPr>
+          <w:rStyle w:val="FunctionTok"/>
+        </w:rPr>
+        <w:t xml:space="preserve">select</w:t>
+      </w:r>
+      <w:r>
+        <w:rPr>
+          <w:rStyle w:val="NormalTok"/>
+        </w:rPr>
+        <w:t xml:space="preserve">(Antropometria, </w:t>
+      </w:r>
+      <w:r>
+        <w:rPr>
+          <w:rStyle w:val="StringTok"/>
+        </w:rPr>
+        <w:t xml:space="preserve">"sexo"</w:t>
+      </w:r>
+      <w:r>
+        <w:rPr>
+          <w:rStyle w:val="NormalTok"/>
+        </w:rPr>
+        <w:t xml:space="preserve">, </w:t>
+      </w:r>
+      <w:r>
+        <w:rPr>
+          <w:rStyle w:val="StringTok"/>
+        </w:rPr>
+        <w:t xml:space="preserve">"edad"</w:t>
+      </w:r>
+      <w:r>
+        <w:rPr>
+          <w:rStyle w:val="NormalTok"/>
+        </w:rPr>
+        <w:t xml:space="preserve">, </w:t>
+      </w:r>
+      <w:r>
+        <w:rPr>
+          <w:rStyle w:val="StringTok"/>
+        </w:rPr>
+        <w:t xml:space="preserve">"peso"</w:t>
+      </w:r>
+      <w:r>
+        <w:rPr>
+          <w:rStyle w:val="NormalTok"/>
+        </w:rPr>
+        <w:t xml:space="preserve">, </w:t>
+      </w:r>
+      <w:r>
+        <w:rPr>
+          <w:rStyle w:val="StringTok"/>
+        </w:rPr>
+        <w:t xml:space="preserve">"talla"</w:t>
+      </w:r>
+      <w:r>
+        <w:rPr>
+          <w:rStyle w:val="NormalTok"/>
+        </w:rPr>
+        <w:t xml:space="preserve">), </w:t>
+      </w:r>
+      <w:r>
+        <w:rPr>
+          <w:rStyle w:val="DecValTok"/>
+        </w:rPr>
+        <w:t xml:space="preserve">3</w:t>
+      </w:r>
+      <w:r>
+        <w:rPr>
+          <w:rStyle w:val="NormalTok"/>
+        </w:rPr>
+        <w:t xml:space="preserve">)</w:t>
+      </w:r>
+    </w:p>
+    <w:p>
+      <w:pPr>
+        <w:pStyle w:val="SourceCode"/>
+      </w:pPr>
+      <w:r>
+        <w:rPr>
+          <w:rStyle w:val="VerbatimChar"/>
+        </w:rPr>
+        <w:t xml:space="preserve">## # A tibble: 3 × 4</w:t>
+      </w:r>
+      <w:r>
+        <w:br/>
+      </w:r>
+      <w:r>
+        <w:rPr>
+          <w:rStyle w:val="VerbatimChar"/>
+        </w:rPr>
+        <w:t xml:space="preserve">##    sexo  edad peso      talla    </w:t>
+      </w:r>
+      <w:r>
+        <w:br/>
+      </w:r>
+      <w:r>
+        <w:rPr>
+          <w:rStyle w:val="VerbatimChar"/>
+        </w:rPr>
+        <w:t xml:space="preserve">##   &lt;dbl&gt; &lt;dbl&gt; &lt;dbl+lbl&gt; &lt;dbl+lbl&gt;</w:t>
+      </w:r>
+      <w:r>
+        <w:br/>
+      </w:r>
+      <w:r>
+        <w:rPr>
+          <w:rStyle w:val="VerbatimChar"/>
+        </w:rPr>
+        <w:t xml:space="preserve">## 1     1    42 75        166.     </w:t>
+      </w:r>
+      <w:r>
+        <w:br/>
+      </w:r>
+      <w:r>
+        <w:rPr>
+          <w:rStyle w:val="VerbatimChar"/>
+        </w:rPr>
+        <w:t xml:space="preserve">## 2     1    19 64        170.     </w:t>
+      </w:r>
+      <w:r>
+        <w:br/>
+      </w:r>
+      <w:r>
+        <w:rPr>
+          <w:rStyle w:val="VerbatimChar"/>
+        </w:rPr>
+        <w:t xml:space="preserve">## 3     1     9 28.4      134.</w:t>
+      </w:r>
+    </w:p>
+    <w:p>
+      <w:pPr>
+        <w:pStyle w:val="SourceCode"/>
+      </w:pPr>
+      <w:r>
+        <w:rPr>
+          <w:rStyle w:val="CommentTok"/>
+        </w:rPr>
+        <w:t xml:space="preserve"># 4. Creo una variable llamada imc y estima el indice de masa corporal</w:t>
+      </w:r>
+      <w:r>
+        <w:br/>
+      </w:r>
+      <w:r>
+        <w:rPr>
+          <w:rStyle w:val="CommentTok"/>
+        </w:rPr>
+        <w:t xml:space="preserve"># (kg/(mt)^2). NOTA: Usare la funcion head para que la consola solo imprima las primeras observaciones como demostracion de la respuesta</w:t>
+      </w:r>
+      <w:r>
+        <w:br/>
+      </w:r>
+      <w:r>
+        <w:br/>
+      </w:r>
+      <w:r>
+        <w:rPr>
+          <w:rStyle w:val="CommentTok"/>
+        </w:rPr>
+        <w:t xml:space="preserve"># a) Usando base R</w:t>
+      </w:r>
+      <w:r>
+        <w:br/>
+      </w:r>
+      <w:r>
+        <w:rPr>
+          <w:rStyle w:val="NormalTok"/>
+        </w:rPr>
+        <w:t xml:space="preserve">Antropometria</w:t>
+      </w:r>
+      <w:r>
+        <w:rPr>
+          <w:rStyle w:val="SpecialCharTok"/>
+        </w:rPr>
+        <w:t xml:space="preserve">$</w:t>
+      </w:r>
+      <w:r>
+        <w:rPr>
+          <w:rStyle w:val="NormalTok"/>
+        </w:rPr>
+        <w:t xml:space="preserve">imc </w:t>
+      </w:r>
+      <w:r>
+        <w:rPr>
+          <w:rStyle w:val="OtherTok"/>
+        </w:rPr>
+        <w:t xml:space="preserve">&lt;-</w:t>
+      </w:r>
+      <w:r>
+        <w:rPr>
+          <w:rStyle w:val="NormalTok"/>
+        </w:rPr>
+        <w:t xml:space="preserve"> Antropometria</w:t>
+      </w:r>
+      <w:r>
+        <w:rPr>
+          <w:rStyle w:val="SpecialCharTok"/>
+        </w:rPr>
+        <w:t xml:space="preserve">$</w:t>
+      </w:r>
+      <w:r>
+        <w:rPr>
+          <w:rStyle w:val="NormalTok"/>
+        </w:rPr>
+        <w:t xml:space="preserve">peso</w:t>
+      </w:r>
+      <w:r>
+        <w:rPr>
+          <w:rStyle w:val="SpecialCharTok"/>
+        </w:rPr>
+        <w:t xml:space="preserve">/</w:t>
+      </w:r>
+      <w:r>
+        <w:rPr>
+          <w:rStyle w:val="NormalTok"/>
+        </w:rPr>
+        <w:t xml:space="preserve">(Antropometria</w:t>
+      </w:r>
+      <w:r>
+        <w:rPr>
+          <w:rStyle w:val="SpecialCharTok"/>
+        </w:rPr>
+        <w:t xml:space="preserve">$</w:t>
+      </w:r>
+      <w:r>
+        <w:rPr>
+          <w:rStyle w:val="NormalTok"/>
+        </w:rPr>
+        <w:t xml:space="preserve">talla</w:t>
+      </w:r>
+      <w:r>
+        <w:rPr>
+          <w:rStyle w:val="SpecialCharTok"/>
+        </w:rPr>
+        <w:t xml:space="preserve">/</w:t>
+      </w:r>
+      <w:r>
+        <w:rPr>
+          <w:rStyle w:val="DecValTok"/>
+        </w:rPr>
+        <w:t xml:space="preserve">100</w:t>
+      </w:r>
+      <w:r>
+        <w:rPr>
+          <w:rStyle w:val="NormalTok"/>
+        </w:rPr>
+        <w:t xml:space="preserve">)</w:t>
+      </w:r>
+      <w:r>
+        <w:rPr>
+          <w:rStyle w:val="SpecialCharTok"/>
+        </w:rPr>
+        <w:t xml:space="preserve">^</w:t>
+      </w:r>
+      <w:r>
+        <w:rPr>
+          <w:rStyle w:val="DecValTok"/>
+        </w:rPr>
+        <w:t xml:space="preserve">2</w:t>
+      </w:r>
+      <w:r>
+        <w:br/>
+      </w:r>
+      <w:r>
+        <w:rPr>
+          <w:rStyle w:val="FunctionTok"/>
+        </w:rPr>
+        <w:t xml:space="preserve">head</w:t>
+      </w:r>
+      <w:r>
+        <w:rPr>
+          <w:rStyle w:val="NormalTok"/>
+        </w:rPr>
+        <w:t xml:space="preserve">(Antropometria</w:t>
+      </w:r>
+      <w:r>
+        <w:rPr>
+          <w:rStyle w:val="SpecialCharTok"/>
+        </w:rPr>
+        <w:t xml:space="preserve">$</w:t>
+      </w:r>
+      <w:r>
+        <w:rPr>
+          <w:rStyle w:val="NormalTok"/>
+        </w:rPr>
+        <w:t xml:space="preserve">imc,</w:t>
+      </w:r>
+      <w:r>
+        <w:rPr>
+          <w:rStyle w:val="DecValTok"/>
+        </w:rPr>
+        <w:t xml:space="preserve">3</w:t>
+      </w:r>
+      <w:r>
+        <w:rPr>
+          <w:rStyle w:val="NormalTok"/>
+        </w:rPr>
+        <w:t xml:space="preserve">)</w:t>
+      </w:r>
+    </w:p>
+    <w:p>
+      <w:pPr>
+        <w:pStyle w:val="SourceCode"/>
+      </w:pPr>
+      <w:r>
+        <w:rPr>
+          <w:rStyle w:val="VerbatimChar"/>
+        </w:rPr>
+        <w:t xml:space="preserve">## [1] 27.05408 22.24991 15.91129</w:t>
+      </w:r>
+    </w:p>
+    <w:p>
+      <w:pPr>
+        <w:pStyle w:val="SourceCode"/>
+      </w:pPr>
+      <w:r>
+        <w:rPr>
+          <w:rStyle w:val="CommentTok"/>
+        </w:rPr>
+        <w:t xml:space="preserve"># b) Usando dplyr</w:t>
+      </w:r>
+      <w:r>
+        <w:br/>
+      </w:r>
+      <w:r>
+        <w:br/>
+      </w:r>
+      <w:r>
+        <w:rPr>
+          <w:rStyle w:val="CommentTok"/>
+        </w:rPr>
+        <w:t xml:space="preserve"># Sin pipes</w:t>
+      </w:r>
+      <w:r>
+        <w:br/>
+      </w:r>
+      <w:r>
+        <w:rPr>
+          <w:rStyle w:val="NormalTok"/>
+        </w:rPr>
+        <w:t xml:space="preserve">Antropometria </w:t>
+      </w:r>
+      <w:r>
+        <w:rPr>
+          <w:rStyle w:val="OtherTok"/>
+        </w:rPr>
+        <w:t xml:space="preserve">&lt;-</w:t>
+      </w:r>
+      <w:r>
+        <w:rPr>
+          <w:rStyle w:val="NormalTok"/>
+        </w:rPr>
+        <w:t xml:space="preserve"> </w:t>
+      </w:r>
+      <w:r>
+        <w:rPr>
+          <w:rStyle w:val="FunctionTok"/>
+        </w:rPr>
+        <w:t xml:space="preserve">mutate</w:t>
+      </w:r>
+      <w:r>
+        <w:rPr>
+          <w:rStyle w:val="NormalTok"/>
+        </w:rPr>
+        <w:t xml:space="preserve">(Antropometria, </w:t>
+      </w:r>
+      <w:r>
+        <w:rPr>
+          <w:rStyle w:val="AttributeTok"/>
+        </w:rPr>
+        <w:t xml:space="preserve">imc =</w:t>
+      </w:r>
+      <w:r>
+        <w:rPr>
+          <w:rStyle w:val="NormalTok"/>
+        </w:rPr>
+        <w:t xml:space="preserve"> peso</w:t>
+      </w:r>
+      <w:r>
+        <w:rPr>
+          <w:rStyle w:val="SpecialCharTok"/>
+        </w:rPr>
+        <w:t xml:space="preserve">/</w:t>
+      </w:r>
+      <w:r>
+        <w:rPr>
+          <w:rStyle w:val="NormalTok"/>
+        </w:rPr>
+        <w:t xml:space="preserve">(talla</w:t>
+      </w:r>
+      <w:r>
+        <w:rPr>
+          <w:rStyle w:val="SpecialCharTok"/>
+        </w:rPr>
+        <w:t xml:space="preserve">/</w:t>
+      </w:r>
+      <w:r>
+        <w:rPr>
+          <w:rStyle w:val="DecValTok"/>
+        </w:rPr>
+        <w:t xml:space="preserve">100</w:t>
+      </w:r>
+      <w:r>
+        <w:rPr>
+          <w:rStyle w:val="NormalTok"/>
+        </w:rPr>
+        <w:t xml:space="preserve">)</w:t>
+      </w:r>
+      <w:r>
+        <w:rPr>
+          <w:rStyle w:val="SpecialCharTok"/>
+        </w:rPr>
+        <w:t xml:space="preserve">^</w:t>
+      </w:r>
+      <w:r>
+        <w:rPr>
+          <w:rStyle w:val="DecValTok"/>
+        </w:rPr>
+        <w:t xml:space="preserve">2</w:t>
+      </w:r>
+      <w:r>
+        <w:rPr>
+          <w:rStyle w:val="NormalTok"/>
+        </w:rPr>
+        <w:t xml:space="preserve">)</w:t>
+      </w:r>
+      <w:r>
+        <w:br/>
+      </w:r>
+      <w:r>
+        <w:br/>
+      </w:r>
+      <w:r>
+        <w:rPr>
+          <w:rStyle w:val="CommentTok"/>
+        </w:rPr>
+        <w:t xml:space="preserve"># Con pipes (equivalente a lo de arriba)</w:t>
+      </w:r>
+      <w:r>
+        <w:br/>
+      </w:r>
+      <w:r>
+        <w:br/>
+      </w:r>
+      <w:r>
+        <w:rPr>
+          <w:rStyle w:val="NormalTok"/>
+        </w:rPr>
+        <w:t xml:space="preserve">Antropometria </w:t>
+      </w:r>
+      <w:r>
+        <w:rPr>
+          <w:rStyle w:val="OtherTok"/>
+        </w:rPr>
+        <w:t xml:space="preserve">&lt;-</w:t>
+      </w:r>
+      <w:r>
+        <w:rPr>
+          <w:rStyle w:val="NormalTok"/>
+        </w:rPr>
+        <w:t xml:space="preserve"> Antropometria </w:t>
+      </w:r>
+      <w:r>
+        <w:rPr>
+          <w:rStyle w:val="SpecialCharTok"/>
+        </w:rPr>
+        <w:t xml:space="preserve">%&gt;%</w:t>
+      </w:r>
+      <w:r>
+        <w:rPr>
+          <w:rStyle w:val="NormalTok"/>
+        </w:rPr>
+        <w:t xml:space="preserve"> </w:t>
+      </w:r>
+      <w:r>
+        <w:br/>
+      </w:r>
+      <w:r>
+        <w:rPr>
+          <w:rStyle w:val="NormalTok"/>
+        </w:rPr>
+        <w:t xml:space="preserve">                 </w:t>
+      </w:r>
+      <w:r>
+        <w:rPr>
+          <w:rStyle w:val="FunctionTok"/>
+        </w:rPr>
+        <w:t xml:space="preserve">mutate</w:t>
+      </w:r>
+      <w:r>
+        <w:rPr>
+          <w:rStyle w:val="NormalTok"/>
+        </w:rPr>
+        <w:t xml:space="preserve">( </w:t>
+      </w:r>
+      <w:r>
+        <w:rPr>
+          <w:rStyle w:val="AttributeTok"/>
+        </w:rPr>
+        <w:t xml:space="preserve">imc =</w:t>
+      </w:r>
+      <w:r>
+        <w:rPr>
+          <w:rStyle w:val="NormalTok"/>
+        </w:rPr>
+        <w:t xml:space="preserve"> peso</w:t>
+      </w:r>
+      <w:r>
+        <w:rPr>
+          <w:rStyle w:val="SpecialCharTok"/>
+        </w:rPr>
+        <w:t xml:space="preserve">/</w:t>
+      </w:r>
+      <w:r>
+        <w:rPr>
+          <w:rStyle w:val="NormalTok"/>
+        </w:rPr>
+        <w:t xml:space="preserve">(talla</w:t>
+      </w:r>
+      <w:r>
+        <w:rPr>
+          <w:rStyle w:val="SpecialCharTok"/>
+        </w:rPr>
+        <w:t xml:space="preserve">/</w:t>
+      </w:r>
+      <w:r>
+        <w:rPr>
+          <w:rStyle w:val="DecValTok"/>
+        </w:rPr>
+        <w:t xml:space="preserve">100</w:t>
+      </w:r>
+      <w:r>
+        <w:rPr>
+          <w:rStyle w:val="NormalTok"/>
+        </w:rPr>
+        <w:t xml:space="preserve">)</w:t>
+      </w:r>
+      <w:r>
+        <w:rPr>
+          <w:rStyle w:val="SpecialCharTok"/>
+        </w:rPr>
+        <w:t xml:space="preserve">^</w:t>
+      </w:r>
+      <w:r>
+        <w:rPr>
+          <w:rStyle w:val="DecValTok"/>
+        </w:rPr>
+        <w:t xml:space="preserve">2</w:t>
+      </w:r>
+      <w:r>
+        <w:rPr>
+          <w:rStyle w:val="NormalTok"/>
+        </w:rPr>
+        <w:t xml:space="preserve">)</w:t>
+      </w:r>
+      <w:r>
+        <w:br/>
+      </w:r>
+      <w:r>
+        <w:br/>
+      </w:r>
+      <w:r>
+        <w:rPr>
+          <w:rStyle w:val="FunctionTok"/>
+        </w:rPr>
+        <w:t xml:space="preserve">head</w:t>
+      </w:r>
+      <w:r>
+        <w:rPr>
+          <w:rStyle w:val="NormalTok"/>
+        </w:rPr>
+        <w:t xml:space="preserve">(Antropometria</w:t>
+      </w:r>
+      <w:r>
+        <w:rPr>
+          <w:rStyle w:val="SpecialCharTok"/>
+        </w:rPr>
+        <w:t xml:space="preserve">$</w:t>
+      </w:r>
+      <w:r>
+        <w:rPr>
+          <w:rStyle w:val="NormalTok"/>
+        </w:rPr>
+        <w:t xml:space="preserve">imc,</w:t>
+      </w:r>
+      <w:r>
+        <w:rPr>
+          <w:rStyle w:val="DecValTok"/>
+        </w:rPr>
+        <w:t xml:space="preserve">3</w:t>
+      </w:r>
+      <w:r>
+        <w:rPr>
+          <w:rStyle w:val="NormalTok"/>
+        </w:rPr>
+        <w:t xml:space="preserve">)</w:t>
+      </w:r>
+    </w:p>
+    <w:p>
+      <w:pPr>
+        <w:pStyle w:val="SourceCode"/>
+      </w:pPr>
+      <w:r>
+        <w:rPr>
+          <w:rStyle w:val="VerbatimChar"/>
+        </w:rPr>
+        <w:t xml:space="preserve">## [1] 27.05408 22.24991 15.91129</w:t>
+      </w:r>
+    </w:p>
+    <w:p>
+      <w:pPr>
+        <w:pStyle w:val="SourceCode"/>
+      </w:pPr>
+      <w:r>
+        <w:rPr>
+          <w:rStyle w:val="CommentTok"/>
+        </w:rPr>
+        <w:t xml:space="preserve"># 5. Creo una variable con las categorias de imc de la OMS utilizando los criterios usados en la tarea 1.</w:t>
+      </w:r>
+      <w:r>
+        <w:br/>
+      </w:r>
+      <w:r>
+        <w:br/>
+      </w:r>
+      <w:r>
+        <w:rPr>
+          <w:rStyle w:val="CommentTok"/>
+        </w:rPr>
+        <w:t xml:space="preserve"># a) Usando base R</w:t>
+      </w:r>
+      <w:r>
+        <w:br/>
+      </w:r>
+      <w:r>
+        <w:rPr>
+          <w:rStyle w:val="NormalTok"/>
+        </w:rPr>
+        <w:t xml:space="preserve">Antropometria</w:t>
+      </w:r>
+      <w:r>
+        <w:rPr>
+          <w:rStyle w:val="SpecialCharTok"/>
+        </w:rPr>
+        <w:t xml:space="preserve">$</w:t>
+      </w:r>
+      <w:r>
+        <w:rPr>
+          <w:rStyle w:val="NormalTok"/>
+        </w:rPr>
+        <w:t xml:space="preserve">imc_cat </w:t>
+      </w:r>
+      <w:r>
+        <w:rPr>
+          <w:rStyle w:val="OtherTok"/>
+        </w:rPr>
+        <w:t xml:space="preserve">&lt;-</w:t>
+      </w:r>
+      <w:r>
+        <w:rPr>
+          <w:rStyle w:val="NormalTok"/>
+        </w:rPr>
+        <w:t xml:space="preserve"> </w:t>
+      </w:r>
+      <w:r>
+        <w:rPr>
+          <w:rStyle w:val="FunctionTok"/>
+        </w:rPr>
+        <w:t xml:space="preserve">rep</w:t>
+      </w:r>
+      <w:r>
+        <w:rPr>
+          <w:rStyle w:val="NormalTok"/>
+        </w:rPr>
+        <w:t xml:space="preserve">(</w:t>
+      </w:r>
+      <w:r>
+        <w:rPr>
+          <w:rStyle w:val="ConstantTok"/>
+        </w:rPr>
+        <w:t xml:space="preserve">NA</w:t>
+      </w:r>
+      <w:r>
+        <w:rPr>
+          <w:rStyle w:val="NormalTok"/>
+        </w:rPr>
+        <w:t xml:space="preserve">, </w:t>
+      </w:r>
+      <w:r>
+        <w:rPr>
+          <w:rStyle w:val="FunctionTok"/>
+        </w:rPr>
+        <w:t xml:space="preserve">nrow</w:t>
+      </w:r>
+      <w:r>
+        <w:rPr>
+          <w:rStyle w:val="NormalTok"/>
+        </w:rPr>
+        <w:t xml:space="preserve">(Antropometria))</w:t>
+      </w:r>
+      <w:r>
+        <w:br/>
+      </w:r>
+      <w:r>
+        <w:rPr>
+          <w:rStyle w:val="NormalTok"/>
+        </w:rPr>
+        <w:t xml:space="preserve">Antropometria</w:t>
+      </w:r>
+      <w:r>
+        <w:rPr>
+          <w:rStyle w:val="SpecialCharTok"/>
+        </w:rPr>
+        <w:t xml:space="preserve">$</w:t>
+      </w:r>
+      <w:r>
+        <w:rPr>
+          <w:rStyle w:val="NormalTok"/>
+        </w:rPr>
+        <w:t xml:space="preserve">imc_cat[Antropometria</w:t>
+      </w:r>
+      <w:r>
+        <w:rPr>
+          <w:rStyle w:val="SpecialCharTok"/>
+        </w:rPr>
+        <w:t xml:space="preserve">$</w:t>
+      </w:r>
+      <w:r>
+        <w:rPr>
+          <w:rStyle w:val="NormalTok"/>
+        </w:rPr>
+        <w:t xml:space="preserve">imc </w:t>
+      </w:r>
+      <w:r>
+        <w:rPr>
+          <w:rStyle w:val="SpecialCharTok"/>
+        </w:rPr>
+        <w:t xml:space="preserve">&lt;</w:t>
+      </w:r>
+      <w:r>
+        <w:rPr>
+          <w:rStyle w:val="NormalTok"/>
+        </w:rPr>
+        <w:t xml:space="preserve"> </w:t>
+      </w:r>
+      <w:r>
+        <w:rPr>
+          <w:rStyle w:val="DecValTok"/>
+        </w:rPr>
+        <w:t xml:space="preserve">18</w:t>
+      </w:r>
+      <w:r>
+        <w:rPr>
+          <w:rStyle w:val="NormalTok"/>
+        </w:rPr>
+        <w:t xml:space="preserve">] </w:t>
+      </w:r>
+      <w:r>
+        <w:rPr>
+          <w:rStyle w:val="OtherTok"/>
+        </w:rPr>
+        <w:t xml:space="preserve">&lt;-</w:t>
+      </w:r>
+      <w:r>
+        <w:rPr>
+          <w:rStyle w:val="NormalTok"/>
+        </w:rPr>
+        <w:t xml:space="preserve"> </w:t>
+      </w:r>
+      <w:r>
+        <w:rPr>
+          <w:rStyle w:val="StringTok"/>
+        </w:rPr>
+        <w:t xml:space="preserve">"Bajo peso"</w:t>
+      </w:r>
+      <w:r>
+        <w:br/>
+      </w:r>
+      <w:r>
+        <w:rPr>
+          <w:rStyle w:val="NormalTok"/>
+        </w:rPr>
+        <w:t xml:space="preserve">Antropometria</w:t>
+      </w:r>
+      <w:r>
+        <w:rPr>
+          <w:rStyle w:val="SpecialCharTok"/>
+        </w:rPr>
+        <w:t xml:space="preserve">$</w:t>
+      </w:r>
+      <w:r>
+        <w:rPr>
+          <w:rStyle w:val="NormalTok"/>
+        </w:rPr>
+        <w:t xml:space="preserve">imc_cat[Antropometria</w:t>
+      </w:r>
+      <w:r>
+        <w:rPr>
+          <w:rStyle w:val="SpecialCharTok"/>
+        </w:rPr>
+        <w:t xml:space="preserve">$</w:t>
+      </w:r>
+      <w:r>
+        <w:rPr>
+          <w:rStyle w:val="NormalTok"/>
+        </w:rPr>
+        <w:t xml:space="preserve">imc </w:t>
+      </w:r>
+      <w:r>
+        <w:rPr>
+          <w:rStyle w:val="SpecialCharTok"/>
+        </w:rPr>
+        <w:t xml:space="preserve">&gt;=</w:t>
+      </w:r>
+      <w:r>
+        <w:rPr>
+          <w:rStyle w:val="NormalTok"/>
+        </w:rPr>
+        <w:t xml:space="preserve"> </w:t>
+      </w:r>
+      <w:r>
+        <w:rPr>
+          <w:rStyle w:val="DecValTok"/>
+        </w:rPr>
+        <w:t xml:space="preserve">18</w:t>
+      </w:r>
+      <w:r>
+        <w:rPr>
+          <w:rStyle w:val="NormalTok"/>
+        </w:rPr>
+        <w:t xml:space="preserve"> </w:t>
+      </w:r>
+      <w:r>
+        <w:rPr>
+          <w:rStyle w:val="SpecialCharTok"/>
+        </w:rPr>
+        <w:t xml:space="preserve">&amp;</w:t>
+      </w:r>
+      <w:r>
+        <w:rPr>
+          <w:rStyle w:val="NormalTok"/>
+        </w:rPr>
+        <w:t xml:space="preserve"> Antropometria</w:t>
+      </w:r>
+      <w:r>
+        <w:rPr>
+          <w:rStyle w:val="SpecialCharTok"/>
+        </w:rPr>
+        <w:t xml:space="preserve">$</w:t>
+      </w:r>
+      <w:r>
+        <w:rPr>
+          <w:rStyle w:val="NormalTok"/>
+        </w:rPr>
+        <w:t xml:space="preserve">imc </w:t>
+      </w:r>
+      <w:r>
+        <w:rPr>
+          <w:rStyle w:val="SpecialCharTok"/>
+        </w:rPr>
+        <w:t xml:space="preserve">&lt;=</w:t>
+      </w:r>
+      <w:r>
+        <w:rPr>
+          <w:rStyle w:val="NormalTok"/>
+        </w:rPr>
+        <w:t xml:space="preserve"> </w:t>
+      </w:r>
+      <w:r>
+        <w:rPr>
+          <w:rStyle w:val="FloatTok"/>
+        </w:rPr>
+        <w:t xml:space="preserve">24.9</w:t>
+      </w:r>
+      <w:r>
+        <w:rPr>
+          <w:rStyle w:val="NormalTok"/>
+        </w:rPr>
+        <w:t xml:space="preserve">] </w:t>
+      </w:r>
+      <w:r>
+        <w:rPr>
+          <w:rStyle w:val="OtherTok"/>
+        </w:rPr>
+        <w:t xml:space="preserve">&lt;-</w:t>
+      </w:r>
+      <w:r>
+        <w:rPr>
+          <w:rStyle w:val="NormalTok"/>
+        </w:rPr>
+        <w:t xml:space="preserve"> </w:t>
+      </w:r>
+      <w:r>
+        <w:rPr>
+          <w:rStyle w:val="StringTok"/>
+        </w:rPr>
+        <w:t xml:space="preserve">"Peso normal"</w:t>
+      </w:r>
+      <w:r>
+        <w:br/>
+      </w:r>
+      <w:r>
+        <w:rPr>
+          <w:rStyle w:val="NormalTok"/>
+        </w:rPr>
+        <w:t xml:space="preserve">Antropometria</w:t>
+      </w:r>
+      <w:r>
+        <w:rPr>
+          <w:rStyle w:val="SpecialCharTok"/>
+        </w:rPr>
+        <w:t xml:space="preserve">$</w:t>
+      </w:r>
+      <w:r>
+        <w:rPr>
+          <w:rStyle w:val="NormalTok"/>
+        </w:rPr>
+        <w:t xml:space="preserve">imc_cat[Antropometria</w:t>
+      </w:r>
+      <w:r>
+        <w:rPr>
+          <w:rStyle w:val="SpecialCharTok"/>
+        </w:rPr>
+        <w:t xml:space="preserve">$</w:t>
+      </w:r>
+      <w:r>
+        <w:rPr>
+          <w:rStyle w:val="NormalTok"/>
+        </w:rPr>
+        <w:t xml:space="preserve">imc </w:t>
+      </w:r>
+      <w:r>
+        <w:rPr>
+          <w:rStyle w:val="SpecialCharTok"/>
+        </w:rPr>
+        <w:t xml:space="preserve">&gt;</w:t>
+      </w:r>
+      <w:r>
+        <w:rPr>
+          <w:rStyle w:val="NormalTok"/>
+        </w:rPr>
+        <w:t xml:space="preserve"> </w:t>
+      </w:r>
+      <w:r>
+        <w:rPr>
+          <w:rStyle w:val="FloatTok"/>
+        </w:rPr>
+        <w:t xml:space="preserve">24.9</w:t>
+      </w:r>
+      <w:r>
+        <w:rPr>
+          <w:rStyle w:val="NormalTok"/>
+        </w:rPr>
+        <w:t xml:space="preserve"> </w:t>
+      </w:r>
+      <w:r>
+        <w:rPr>
+          <w:rStyle w:val="SpecialCharTok"/>
+        </w:rPr>
+        <w:t xml:space="preserve">&amp;</w:t>
+      </w:r>
+      <w:r>
+        <w:rPr>
+          <w:rStyle w:val="NormalTok"/>
+        </w:rPr>
+        <w:t xml:space="preserve"> Antropometria</w:t>
+      </w:r>
+      <w:r>
+        <w:rPr>
+          <w:rStyle w:val="SpecialCharTok"/>
+        </w:rPr>
+        <w:t xml:space="preserve">$</w:t>
+      </w:r>
+      <w:r>
+        <w:rPr>
+          <w:rStyle w:val="NormalTok"/>
+        </w:rPr>
+        <w:t xml:space="preserve">imc </w:t>
+      </w:r>
+      <w:r>
+        <w:rPr>
+          <w:rStyle w:val="SpecialCharTok"/>
+        </w:rPr>
+        <w:t xml:space="preserve">&lt;=</w:t>
+      </w:r>
+      <w:r>
+        <w:rPr>
+          <w:rStyle w:val="NormalTok"/>
+        </w:rPr>
+        <w:t xml:space="preserve"> </w:t>
+      </w:r>
+      <w:r>
+        <w:rPr>
+          <w:rStyle w:val="FloatTok"/>
+        </w:rPr>
+        <w:t xml:space="preserve">29.9</w:t>
+      </w:r>
+      <w:r>
+        <w:rPr>
+          <w:rStyle w:val="NormalTok"/>
+        </w:rPr>
+        <w:t xml:space="preserve">] </w:t>
+      </w:r>
+      <w:r>
+        <w:rPr>
+          <w:rStyle w:val="OtherTok"/>
+        </w:rPr>
+        <w:t xml:space="preserve">&lt;-</w:t>
+      </w:r>
+      <w:r>
+        <w:rPr>
+          <w:rStyle w:val="NormalTok"/>
+        </w:rPr>
+        <w:t xml:space="preserve"> </w:t>
+      </w:r>
+      <w:r>
+        <w:rPr>
+          <w:rStyle w:val="StringTok"/>
+        </w:rPr>
+        <w:t xml:space="preserve">"Sobrepeso"</w:t>
+      </w:r>
+      <w:r>
+        <w:br/>
+      </w:r>
+      <w:r>
+        <w:rPr>
+          <w:rStyle w:val="NormalTok"/>
+        </w:rPr>
+        <w:t xml:space="preserve">Antropometria</w:t>
+      </w:r>
+      <w:r>
+        <w:rPr>
+          <w:rStyle w:val="SpecialCharTok"/>
+        </w:rPr>
+        <w:t xml:space="preserve">$</w:t>
+      </w:r>
+      <w:r>
+        <w:rPr>
+          <w:rStyle w:val="NormalTok"/>
+        </w:rPr>
+        <w:t xml:space="preserve">imc_cat[Antropometria</w:t>
+      </w:r>
+      <w:r>
+        <w:rPr>
+          <w:rStyle w:val="SpecialCharTok"/>
+        </w:rPr>
+        <w:t xml:space="preserve">$</w:t>
+      </w:r>
+      <w:r>
+        <w:rPr>
+          <w:rStyle w:val="NormalTok"/>
+        </w:rPr>
+        <w:t xml:space="preserve">imc </w:t>
+      </w:r>
+      <w:r>
+        <w:rPr>
+          <w:rStyle w:val="SpecialCharTok"/>
+        </w:rPr>
+        <w:t xml:space="preserve">&gt;</w:t>
+      </w:r>
+      <w:r>
+        <w:rPr>
+          <w:rStyle w:val="NormalTok"/>
+        </w:rPr>
+        <w:t xml:space="preserve"> </w:t>
+      </w:r>
+      <w:r>
+        <w:rPr>
+          <w:rStyle w:val="FloatTok"/>
+        </w:rPr>
+        <w:t xml:space="preserve">29.9</w:t>
+      </w:r>
+      <w:r>
+        <w:rPr>
+          <w:rStyle w:val="NormalTok"/>
+        </w:rPr>
+        <w:t xml:space="preserve"> </w:t>
+      </w:r>
+      <w:r>
+        <w:rPr>
+          <w:rStyle w:val="SpecialCharTok"/>
+        </w:rPr>
+        <w:t xml:space="preserve">&amp;</w:t>
+      </w:r>
+      <w:r>
+        <w:rPr>
+          <w:rStyle w:val="NormalTok"/>
+        </w:rPr>
+        <w:t xml:space="preserve"> Antropometria</w:t>
+      </w:r>
+      <w:r>
+        <w:rPr>
+          <w:rStyle w:val="SpecialCharTok"/>
+        </w:rPr>
+        <w:t xml:space="preserve">$</w:t>
+      </w:r>
+      <w:r>
+        <w:rPr>
+          <w:rStyle w:val="NormalTok"/>
+        </w:rPr>
+        <w:t xml:space="preserve">imc </w:t>
+      </w:r>
+      <w:r>
+        <w:rPr>
+          <w:rStyle w:val="SpecialCharTok"/>
+        </w:rPr>
+        <w:t xml:space="preserve">&lt;=</w:t>
+      </w:r>
+      <w:r>
+        <w:rPr>
+          <w:rStyle w:val="NormalTok"/>
+        </w:rPr>
+        <w:t xml:space="preserve"> </w:t>
+      </w:r>
+      <w:r>
+        <w:rPr>
+          <w:rStyle w:val="FloatTok"/>
+        </w:rPr>
+        <w:t xml:space="preserve">34.5</w:t>
+      </w:r>
+      <w:r>
+        <w:rPr>
+          <w:rStyle w:val="NormalTok"/>
+        </w:rPr>
+        <w:t xml:space="preserve">] </w:t>
+      </w:r>
+      <w:r>
+        <w:rPr>
+          <w:rStyle w:val="OtherTok"/>
+        </w:rPr>
+        <w:t xml:space="preserve">&lt;-</w:t>
+      </w:r>
+      <w:r>
+        <w:rPr>
+          <w:rStyle w:val="NormalTok"/>
+        </w:rPr>
+        <w:t xml:space="preserve">  </w:t>
+      </w:r>
+      <w:r>
+        <w:rPr>
+          <w:rStyle w:val="StringTok"/>
+        </w:rPr>
+        <w:t xml:space="preserve">"Obesidad grado I"</w:t>
+      </w:r>
+      <w:r>
+        <w:br/>
+      </w:r>
+      <w:r>
+        <w:rPr>
+          <w:rStyle w:val="NormalTok"/>
+        </w:rPr>
+        <w:t xml:space="preserve">Antropometria</w:t>
+      </w:r>
+      <w:r>
+        <w:rPr>
+          <w:rStyle w:val="SpecialCharTok"/>
+        </w:rPr>
+        <w:t xml:space="preserve">$</w:t>
+      </w:r>
+      <w:r>
+        <w:rPr>
+          <w:rStyle w:val="NormalTok"/>
+        </w:rPr>
+        <w:t xml:space="preserve">imc_cat[Antropometria</w:t>
+      </w:r>
+      <w:r>
+        <w:rPr>
+          <w:rStyle w:val="SpecialCharTok"/>
+        </w:rPr>
+        <w:t xml:space="preserve">$</w:t>
+      </w:r>
+      <w:r>
+        <w:rPr>
+          <w:rStyle w:val="NormalTok"/>
+        </w:rPr>
+        <w:t xml:space="preserve">imc </w:t>
+      </w:r>
+      <w:r>
+        <w:rPr>
+          <w:rStyle w:val="SpecialCharTok"/>
+        </w:rPr>
+        <w:t xml:space="preserve">&gt;</w:t>
+      </w:r>
+      <w:r>
+        <w:rPr>
+          <w:rStyle w:val="NormalTok"/>
+        </w:rPr>
+        <w:t xml:space="preserve"> </w:t>
+      </w:r>
+      <w:r>
+        <w:rPr>
+          <w:rStyle w:val="FloatTok"/>
+        </w:rPr>
+        <w:t xml:space="preserve">34.5</w:t>
+      </w:r>
+      <w:r>
+        <w:rPr>
+          <w:rStyle w:val="NormalTok"/>
+        </w:rPr>
+        <w:t xml:space="preserve"> </w:t>
+      </w:r>
+      <w:r>
+        <w:rPr>
+          <w:rStyle w:val="SpecialCharTok"/>
+        </w:rPr>
+        <w:t xml:space="preserve">&amp;</w:t>
+      </w:r>
+      <w:r>
+        <w:rPr>
+          <w:rStyle w:val="NormalTok"/>
+        </w:rPr>
+        <w:t xml:space="preserve"> Antropometria</w:t>
+      </w:r>
+      <w:r>
+        <w:rPr>
+          <w:rStyle w:val="SpecialCharTok"/>
+        </w:rPr>
+        <w:t xml:space="preserve">$</w:t>
+      </w:r>
+      <w:r>
+        <w:rPr>
+          <w:rStyle w:val="NormalTok"/>
+        </w:rPr>
+        <w:t xml:space="preserve">imc </w:t>
+      </w:r>
+      <w:r>
+        <w:rPr>
+          <w:rStyle w:val="SpecialCharTok"/>
+        </w:rPr>
+        <w:t xml:space="preserve">&lt;=</w:t>
+      </w:r>
+      <w:r>
+        <w:rPr>
+          <w:rStyle w:val="NormalTok"/>
+        </w:rPr>
+        <w:t xml:space="preserve"> </w:t>
+      </w:r>
+      <w:r>
+        <w:rPr>
+          <w:rStyle w:val="FloatTok"/>
+        </w:rPr>
+        <w:t xml:space="preserve">39.9</w:t>
+      </w:r>
+      <w:r>
+        <w:rPr>
+          <w:rStyle w:val="NormalTok"/>
+        </w:rPr>
+        <w:t xml:space="preserve">] </w:t>
+      </w:r>
+      <w:r>
+        <w:rPr>
+          <w:rStyle w:val="OtherTok"/>
+        </w:rPr>
+        <w:t xml:space="preserve">&lt;-</w:t>
+      </w:r>
+      <w:r>
+        <w:rPr>
+          <w:rStyle w:val="NormalTok"/>
+        </w:rPr>
+        <w:t xml:space="preserve">  </w:t>
+      </w:r>
+      <w:r>
+        <w:rPr>
+          <w:rStyle w:val="StringTok"/>
+        </w:rPr>
+        <w:t xml:space="preserve">"Obesidad grado II"</w:t>
+      </w:r>
+      <w:r>
+        <w:br/>
+      </w:r>
+      <w:r>
+        <w:rPr>
+          <w:rStyle w:val="NormalTok"/>
+        </w:rPr>
+        <w:t xml:space="preserve">Antropometria</w:t>
+      </w:r>
+      <w:r>
+        <w:rPr>
+          <w:rStyle w:val="SpecialCharTok"/>
+        </w:rPr>
+        <w:t xml:space="preserve">$</w:t>
+      </w:r>
+      <w:r>
+        <w:rPr>
+          <w:rStyle w:val="NormalTok"/>
+        </w:rPr>
+        <w:t xml:space="preserve">imc_cat[Antropometria</w:t>
+      </w:r>
+      <w:r>
+        <w:rPr>
+          <w:rStyle w:val="SpecialCharTok"/>
+        </w:rPr>
+        <w:t xml:space="preserve">$</w:t>
+      </w:r>
+      <w:r>
+        <w:rPr>
+          <w:rStyle w:val="NormalTok"/>
+        </w:rPr>
+        <w:t xml:space="preserve">imc </w:t>
+      </w:r>
+      <w:r>
+        <w:rPr>
+          <w:rStyle w:val="SpecialCharTok"/>
+        </w:rPr>
+        <w:t xml:space="preserve">&gt;</w:t>
+      </w:r>
+      <w:r>
+        <w:rPr>
+          <w:rStyle w:val="NormalTok"/>
+        </w:rPr>
+        <w:t xml:space="preserve"> </w:t>
+      </w:r>
+      <w:r>
+        <w:rPr>
+          <w:rStyle w:val="FloatTok"/>
+        </w:rPr>
+        <w:t xml:space="preserve">39.9</w:t>
+      </w:r>
+      <w:r>
+        <w:rPr>
+          <w:rStyle w:val="NormalTok"/>
+        </w:rPr>
+        <w:t xml:space="preserve">] </w:t>
+      </w:r>
+      <w:r>
+        <w:rPr>
+          <w:rStyle w:val="OtherTok"/>
+        </w:rPr>
+        <w:t xml:space="preserve">&lt;-</w:t>
+      </w:r>
+      <w:r>
+        <w:rPr>
+          <w:rStyle w:val="NormalTok"/>
+        </w:rPr>
+        <w:t xml:space="preserve">  </w:t>
+      </w:r>
+      <w:r>
+        <w:rPr>
+          <w:rStyle w:val="StringTok"/>
+        </w:rPr>
+        <w:t xml:space="preserve">"Obesidad grado III"</w:t>
+      </w:r>
+      <w:r>
+        <w:br/>
+      </w:r>
+      <w:r>
+        <w:br/>
+      </w:r>
+      <w:r>
+        <w:rPr>
+          <w:rStyle w:val="CommentTok"/>
+        </w:rPr>
+        <w:t xml:space="preserve"># Verifico usando funcion table y la opcion exclude = NULL para ver observaciones que no cayeron en ninguna categoria (es decir NAs)</w:t>
+      </w:r>
+      <w:r>
+        <w:br/>
+      </w:r>
+      <w:r>
+        <w:br/>
+      </w:r>
+      <w:r>
+        <w:rPr>
+          <w:rStyle w:val="FunctionTok"/>
+        </w:rPr>
+        <w:t xml:space="preserve">table</w:t>
+      </w:r>
+      <w:r>
+        <w:rPr>
+          <w:rStyle w:val="NormalTok"/>
+        </w:rPr>
+        <w:t xml:space="preserve">(Antropometria</w:t>
+      </w:r>
+      <w:r>
+        <w:rPr>
+          <w:rStyle w:val="SpecialCharTok"/>
+        </w:rPr>
+        <w:t xml:space="preserve">$</w:t>
+      </w:r>
+      <w:r>
+        <w:rPr>
+          <w:rStyle w:val="NormalTok"/>
+        </w:rPr>
+        <w:t xml:space="preserve">imc_cat, </w:t>
+      </w:r>
+      <w:r>
+        <w:rPr>
+          <w:rStyle w:val="AttributeTok"/>
+        </w:rPr>
+        <w:t xml:space="preserve">exclude =</w:t>
+      </w:r>
+      <w:r>
+        <w:rPr>
+          <w:rStyle w:val="NormalTok"/>
+        </w:rPr>
+        <w:t xml:space="preserve"> </w:t>
+      </w:r>
+      <w:r>
+        <w:rPr>
+          <w:rStyle w:val="ConstantTok"/>
+        </w:rPr>
+        <w:t xml:space="preserve">NULL</w:t>
+      </w:r>
+      <w:r>
+        <w:rPr>
+          <w:rStyle w:val="NormalTok"/>
+        </w:rPr>
+        <w:t xml:space="preserve">)</w:t>
+      </w:r>
+    </w:p>
+    <w:p>
+      <w:pPr>
+        <w:pStyle w:val="SourceCode"/>
+      </w:pPr>
+      <w:r>
+        <w:rPr>
+          <w:rStyle w:val="VerbatimChar"/>
+        </w:rPr>
+        <w:t xml:space="preserve">## </w:t>
+      </w:r>
+      <w:r>
+        <w:br/>
+      </w:r>
+      <w:r>
+        <w:rPr>
+          <w:rStyle w:val="VerbatimChar"/>
+        </w:rPr>
+        <w:t xml:space="preserve">##          Bajo peso   Obesidad grado I  Obesidad grado II Obesidad grado III </w:t>
+      </w:r>
+      <w:r>
+        <w:br/>
+      </w:r>
+      <w:r>
+        <w:rPr>
+          <w:rStyle w:val="VerbatimChar"/>
+        </w:rPr>
+        <w:t xml:space="preserve">##              21523               9509               3755               6245 </w:t>
+      </w:r>
+      <w:r>
+        <w:br/>
+      </w:r>
+      <w:r>
+        <w:rPr>
+          <w:rStyle w:val="VerbatimChar"/>
+        </w:rPr>
+        <w:t xml:space="preserve">##        Peso normal          Sobrepeso               &lt;NA&gt; </w:t>
+      </w:r>
+      <w:r>
+        <w:br/>
+      </w:r>
+      <w:r>
+        <w:rPr>
+          <w:rStyle w:val="VerbatimChar"/>
+        </w:rPr>
+        <w:t xml:space="preserve">##              25529              18186                544</w:t>
+      </w:r>
+    </w:p>
+    <w:p>
+      <w:pPr>
+        <w:pStyle w:val="SourceCode"/>
+      </w:pPr>
+      <w:r>
+        <w:rPr>
+          <w:rStyle w:val="CommentTok"/>
+        </w:rPr>
+        <w:t xml:space="preserve"># b) Usando dplyr</w:t>
+      </w:r>
+      <w:r>
+        <w:br/>
+      </w:r>
+      <w:r>
+        <w:br/>
+      </w:r>
+      <w:r>
+        <w:rPr>
+          <w:rStyle w:val="NormalTok"/>
+        </w:rPr>
+        <w:t xml:space="preserve">Antropometria </w:t>
+      </w:r>
+      <w:r>
+        <w:rPr>
+          <w:rStyle w:val="OtherTok"/>
+        </w:rPr>
+        <w:t xml:space="preserve">&lt;-</w:t>
+      </w:r>
+      <w:r>
+        <w:rPr>
+          <w:rStyle w:val="NormalTok"/>
+        </w:rPr>
+        <w:t xml:space="preserve"> Antropometria </w:t>
+      </w:r>
+      <w:r>
+        <w:rPr>
+          <w:rStyle w:val="SpecialCharTok"/>
+        </w:rPr>
+        <w:t xml:space="preserve">%&gt;%</w:t>
+      </w:r>
+      <w:r>
+        <w:rPr>
+          <w:rStyle w:val="NormalTok"/>
+        </w:rPr>
+        <w:t xml:space="preserve"> </w:t>
+      </w:r>
+      <w:r>
+        <w:br/>
+      </w:r>
+      <w:r>
+        <w:rPr>
+          <w:rStyle w:val="NormalTok"/>
+        </w:rPr>
+        <w:t xml:space="preserve">                 </w:t>
+      </w:r>
+      <w:r>
+        <w:rPr>
+          <w:rStyle w:val="FunctionTok"/>
+        </w:rPr>
+        <w:t xml:space="preserve">mutate</w:t>
+      </w:r>
+      <w:r>
+        <w:rPr>
+          <w:rStyle w:val="NormalTok"/>
+        </w:rPr>
+        <w:t xml:space="preserve">(</w:t>
+      </w:r>
+      <w:r>
+        <w:rPr>
+          <w:rStyle w:val="AttributeTok"/>
+        </w:rPr>
+        <w:t xml:space="preserve">imc_cat =</w:t>
+      </w:r>
+      <w:r>
+        <w:rPr>
+          <w:rStyle w:val="NormalTok"/>
+        </w:rPr>
+        <w:t xml:space="preserve"> </w:t>
+      </w:r>
+      <w:r>
+        <w:rPr>
+          <w:rStyle w:val="FunctionTok"/>
+        </w:rPr>
+        <w:t xml:space="preserve">case_when</w:t>
+      </w:r>
+      <w:r>
+        <w:rPr>
+          <w:rStyle w:val="NormalTok"/>
+        </w:rPr>
+        <w:t xml:space="preserve">(imc </w:t>
+      </w:r>
+      <w:r>
+        <w:rPr>
+          <w:rStyle w:val="SpecialCharTok"/>
+        </w:rPr>
+        <w:t xml:space="preserve">&lt;</w:t>
+      </w:r>
+      <w:r>
+        <w:rPr>
+          <w:rStyle w:val="NormalTok"/>
+        </w:rPr>
+        <w:t xml:space="preserve"> </w:t>
+      </w:r>
+      <w:r>
+        <w:rPr>
+          <w:rStyle w:val="DecValTok"/>
+        </w:rPr>
+        <w:t xml:space="preserve">18</w:t>
+      </w:r>
+      <w:r>
+        <w:rPr>
+          <w:rStyle w:val="NormalTok"/>
+        </w:rPr>
+        <w:t xml:space="preserve"> </w:t>
+      </w:r>
+      <w:r>
+        <w:rPr>
+          <w:rStyle w:val="SpecialCharTok"/>
+        </w:rPr>
+        <w:t xml:space="preserve">~</w:t>
+      </w:r>
+      <w:r>
+        <w:rPr>
+          <w:rStyle w:val="NormalTok"/>
+        </w:rPr>
+        <w:t xml:space="preserve"> </w:t>
+      </w:r>
+      <w:r>
+        <w:rPr>
+          <w:rStyle w:val="StringTok"/>
+        </w:rPr>
+        <w:t xml:space="preserve">"Bajo peso"</w:t>
+      </w:r>
+      <w:r>
+        <w:rPr>
+          <w:rStyle w:val="NormalTok"/>
+        </w:rPr>
+        <w:t xml:space="preserve">,</w:t>
+      </w:r>
+      <w:r>
+        <w:br/>
+      </w:r>
+      <w:r>
+        <w:rPr>
+          <w:rStyle w:val="NormalTok"/>
+        </w:rPr>
+        <w:t xml:space="preserve">                                            imc </w:t>
+      </w:r>
+      <w:r>
+        <w:rPr>
+          <w:rStyle w:val="SpecialCharTok"/>
+        </w:rPr>
+        <w:t xml:space="preserve">&gt;=</w:t>
+      </w:r>
+      <w:r>
+        <w:rPr>
+          <w:rStyle w:val="NormalTok"/>
+        </w:rPr>
+        <w:t xml:space="preserve"> </w:t>
+      </w:r>
+      <w:r>
+        <w:rPr>
+          <w:rStyle w:val="DecValTok"/>
+        </w:rPr>
+        <w:t xml:space="preserve">18</w:t>
+      </w:r>
+      <w:r>
+        <w:rPr>
+          <w:rStyle w:val="NormalTok"/>
+        </w:rPr>
+        <w:t xml:space="preserve"> </w:t>
+      </w:r>
+      <w:r>
+        <w:rPr>
+          <w:rStyle w:val="SpecialCharTok"/>
+        </w:rPr>
+        <w:t xml:space="preserve">&amp;</w:t>
+      </w:r>
+      <w:r>
+        <w:rPr>
+          <w:rStyle w:val="NormalTok"/>
+        </w:rPr>
+        <w:t xml:space="preserve"> imc </w:t>
+      </w:r>
+      <w:r>
+        <w:rPr>
+          <w:rStyle w:val="SpecialCharTok"/>
+        </w:rPr>
+        <w:t xml:space="preserve">&lt;=</w:t>
+      </w:r>
+      <w:r>
+        <w:rPr>
+          <w:rStyle w:val="NormalTok"/>
+        </w:rPr>
+        <w:t xml:space="preserve"> </w:t>
+      </w:r>
+      <w:r>
+        <w:rPr>
+          <w:rStyle w:val="FloatTok"/>
+        </w:rPr>
+        <w:t xml:space="preserve">24.9</w:t>
+      </w:r>
+      <w:r>
+        <w:rPr>
+          <w:rStyle w:val="NormalTok"/>
+        </w:rPr>
+        <w:t xml:space="preserve"> </w:t>
+      </w:r>
+      <w:r>
+        <w:rPr>
+          <w:rStyle w:val="SpecialCharTok"/>
+        </w:rPr>
+        <w:t xml:space="preserve">~</w:t>
+      </w:r>
+      <w:r>
+        <w:rPr>
+          <w:rStyle w:val="NormalTok"/>
+        </w:rPr>
+        <w:t xml:space="preserve"> </w:t>
+      </w:r>
+      <w:r>
+        <w:rPr>
+          <w:rStyle w:val="StringTok"/>
+        </w:rPr>
+        <w:t xml:space="preserve">"Peso normal"</w:t>
+      </w:r>
+      <w:r>
+        <w:rPr>
+          <w:rStyle w:val="NormalTok"/>
+        </w:rPr>
+        <w:t xml:space="preserve">,</w:t>
+      </w:r>
+      <w:r>
+        <w:br/>
+      </w:r>
+      <w:r>
+        <w:rPr>
+          <w:rStyle w:val="NormalTok"/>
+        </w:rPr>
+        <w:t xml:space="preserve">                                            imc</w:t>
+      </w:r>
+      <w:r>
+        <w:rPr>
+          <w:rStyle w:val="SpecialCharTok"/>
+        </w:rPr>
+        <w:t xml:space="preserve">&gt;</w:t>
+      </w:r>
+      <w:r>
+        <w:rPr>
+          <w:rStyle w:val="NormalTok"/>
+        </w:rPr>
+        <w:t xml:space="preserve"> </w:t>
+      </w:r>
+      <w:r>
+        <w:rPr>
+          <w:rStyle w:val="FloatTok"/>
+        </w:rPr>
+        <w:t xml:space="preserve">24.9</w:t>
+      </w:r>
+      <w:r>
+        <w:rPr>
+          <w:rStyle w:val="NormalTok"/>
+        </w:rPr>
+        <w:t xml:space="preserve"> </w:t>
+      </w:r>
+      <w:r>
+        <w:rPr>
+          <w:rStyle w:val="SpecialCharTok"/>
+        </w:rPr>
+        <w:t xml:space="preserve">&amp;</w:t>
+      </w:r>
+      <w:r>
+        <w:rPr>
+          <w:rStyle w:val="NormalTok"/>
+        </w:rPr>
+        <w:t xml:space="preserve"> imc </w:t>
+      </w:r>
+      <w:r>
+        <w:rPr>
+          <w:rStyle w:val="SpecialCharTok"/>
+        </w:rPr>
+        <w:t xml:space="preserve">&lt;=</w:t>
+      </w:r>
+      <w:r>
+        <w:rPr>
+          <w:rStyle w:val="NormalTok"/>
+        </w:rPr>
+        <w:t xml:space="preserve"> </w:t>
+      </w:r>
+      <w:r>
+        <w:rPr>
+          <w:rStyle w:val="FloatTok"/>
+        </w:rPr>
+        <w:t xml:space="preserve">29.9</w:t>
+      </w:r>
+      <w:r>
+        <w:rPr>
+          <w:rStyle w:val="NormalTok"/>
+        </w:rPr>
+        <w:t xml:space="preserve"> </w:t>
+      </w:r>
+      <w:r>
+        <w:rPr>
+          <w:rStyle w:val="SpecialCharTok"/>
+        </w:rPr>
+        <w:t xml:space="preserve">~</w:t>
+      </w:r>
+      <w:r>
+        <w:rPr>
+          <w:rStyle w:val="NormalTok"/>
+        </w:rPr>
+        <w:t xml:space="preserve"> </w:t>
+      </w:r>
+      <w:r>
+        <w:rPr>
+          <w:rStyle w:val="StringTok"/>
+        </w:rPr>
+        <w:t xml:space="preserve">"Sobrepeso"</w:t>
+      </w:r>
+      <w:r>
+        <w:rPr>
+          <w:rStyle w:val="NormalTok"/>
+        </w:rPr>
+        <w:t xml:space="preserve">,</w:t>
+      </w:r>
+      <w:r>
+        <w:br/>
+      </w:r>
+      <w:r>
+        <w:rPr>
+          <w:rStyle w:val="NormalTok"/>
+        </w:rPr>
+        <w:t xml:space="preserve">                                            imc </w:t>
+      </w:r>
+      <w:r>
+        <w:rPr>
+          <w:rStyle w:val="SpecialCharTok"/>
+        </w:rPr>
+        <w:t xml:space="preserve">&gt;</w:t>
+      </w:r>
+      <w:r>
+        <w:rPr>
+          <w:rStyle w:val="NormalTok"/>
+        </w:rPr>
+        <w:t xml:space="preserve"> </w:t>
+      </w:r>
+      <w:r>
+        <w:rPr>
+          <w:rStyle w:val="FloatTok"/>
+        </w:rPr>
+        <w:t xml:space="preserve">29.9</w:t>
+      </w:r>
+      <w:r>
+        <w:rPr>
+          <w:rStyle w:val="NormalTok"/>
+        </w:rPr>
+        <w:t xml:space="preserve"> </w:t>
+      </w:r>
+      <w:r>
+        <w:rPr>
+          <w:rStyle w:val="SpecialCharTok"/>
+        </w:rPr>
+        <w:t xml:space="preserve">&amp;</w:t>
+      </w:r>
+      <w:r>
+        <w:rPr>
+          <w:rStyle w:val="NormalTok"/>
+        </w:rPr>
+        <w:t xml:space="preserve"> imc </w:t>
+      </w:r>
+      <w:r>
+        <w:rPr>
+          <w:rStyle w:val="SpecialCharTok"/>
+        </w:rPr>
+        <w:t xml:space="preserve">&lt;=</w:t>
+      </w:r>
+      <w:r>
+        <w:rPr>
+          <w:rStyle w:val="NormalTok"/>
+        </w:rPr>
+        <w:t xml:space="preserve"> </w:t>
+      </w:r>
+      <w:r>
+        <w:rPr>
+          <w:rStyle w:val="FloatTok"/>
+        </w:rPr>
+        <w:t xml:space="preserve">34.5</w:t>
+      </w:r>
+      <w:r>
+        <w:rPr>
+          <w:rStyle w:val="NormalTok"/>
+        </w:rPr>
+        <w:t xml:space="preserve"> </w:t>
+      </w:r>
+      <w:r>
+        <w:rPr>
+          <w:rStyle w:val="SpecialCharTok"/>
+        </w:rPr>
+        <w:t xml:space="preserve">~</w:t>
+      </w:r>
+      <w:r>
+        <w:rPr>
+          <w:rStyle w:val="NormalTok"/>
+        </w:rPr>
+        <w:t xml:space="preserve"> </w:t>
+      </w:r>
+      <w:r>
+        <w:rPr>
+          <w:rStyle w:val="StringTok"/>
+        </w:rPr>
+        <w:t xml:space="preserve">"Obesidad grado I"</w:t>
+      </w:r>
+      <w:r>
+        <w:rPr>
+          <w:rStyle w:val="NormalTok"/>
+        </w:rPr>
+        <w:t xml:space="preserve">,</w:t>
+      </w:r>
+      <w:r>
+        <w:br/>
+      </w:r>
+      <w:r>
+        <w:rPr>
+          <w:rStyle w:val="NormalTok"/>
+        </w:rPr>
+        <w:t xml:space="preserve">                                            imc </w:t>
+      </w:r>
+      <w:r>
+        <w:rPr>
+          <w:rStyle w:val="SpecialCharTok"/>
+        </w:rPr>
+        <w:t xml:space="preserve">&gt;</w:t>
+      </w:r>
+      <w:r>
+        <w:rPr>
+          <w:rStyle w:val="NormalTok"/>
+        </w:rPr>
+        <w:t xml:space="preserve"> </w:t>
+      </w:r>
+      <w:r>
+        <w:rPr>
+          <w:rStyle w:val="FloatTok"/>
+        </w:rPr>
+        <w:t xml:space="preserve">34.5</w:t>
+      </w:r>
+      <w:r>
+        <w:rPr>
+          <w:rStyle w:val="NormalTok"/>
+        </w:rPr>
+        <w:t xml:space="preserve"> </w:t>
+      </w:r>
+      <w:r>
+        <w:rPr>
+          <w:rStyle w:val="SpecialCharTok"/>
+        </w:rPr>
+        <w:t xml:space="preserve">&amp;</w:t>
+      </w:r>
+      <w:r>
+        <w:rPr>
+          <w:rStyle w:val="NormalTok"/>
+        </w:rPr>
+        <w:t xml:space="preserve"> imc </w:t>
+      </w:r>
+      <w:r>
+        <w:rPr>
+          <w:rStyle w:val="SpecialCharTok"/>
+        </w:rPr>
+        <w:t xml:space="preserve">&lt;=</w:t>
+      </w:r>
+      <w:r>
+        <w:rPr>
+          <w:rStyle w:val="NormalTok"/>
+        </w:rPr>
+        <w:t xml:space="preserve"> </w:t>
+      </w:r>
+      <w:r>
+        <w:rPr>
+          <w:rStyle w:val="FloatTok"/>
+        </w:rPr>
+        <w:t xml:space="preserve">39.9</w:t>
+      </w:r>
+      <w:r>
+        <w:rPr>
+          <w:rStyle w:val="NormalTok"/>
+        </w:rPr>
+        <w:t xml:space="preserve"> </w:t>
+      </w:r>
+      <w:r>
+        <w:rPr>
+          <w:rStyle w:val="SpecialCharTok"/>
+        </w:rPr>
+        <w:t xml:space="preserve">~</w:t>
+      </w:r>
+      <w:r>
+        <w:rPr>
+          <w:rStyle w:val="NormalTok"/>
+        </w:rPr>
+        <w:t xml:space="preserve"> </w:t>
+      </w:r>
+      <w:r>
+        <w:rPr>
+          <w:rStyle w:val="StringTok"/>
+        </w:rPr>
+        <w:t xml:space="preserve">"Obesidad grado II"</w:t>
+      </w:r>
+      <w:r>
+        <w:rPr>
+          <w:rStyle w:val="NormalTok"/>
+        </w:rPr>
+        <w:t xml:space="preserve">,</w:t>
+      </w:r>
+      <w:r>
+        <w:br/>
+      </w:r>
+      <w:r>
+        <w:rPr>
+          <w:rStyle w:val="NormalTok"/>
+        </w:rPr>
+        <w:t xml:space="preserve">                                            imc </w:t>
+      </w:r>
+      <w:r>
+        <w:rPr>
+          <w:rStyle w:val="SpecialCharTok"/>
+        </w:rPr>
+        <w:t xml:space="preserve">&gt;</w:t>
+      </w:r>
+      <w:r>
+        <w:rPr>
+          <w:rStyle w:val="NormalTok"/>
+        </w:rPr>
+        <w:t xml:space="preserve"> </w:t>
+      </w:r>
+      <w:r>
+        <w:rPr>
+          <w:rStyle w:val="FloatTok"/>
+        </w:rPr>
+        <w:t xml:space="preserve">39.9</w:t>
+      </w:r>
+      <w:r>
+        <w:rPr>
+          <w:rStyle w:val="NormalTok"/>
+        </w:rPr>
+        <w:t xml:space="preserve"> </w:t>
+      </w:r>
+      <w:r>
+        <w:rPr>
+          <w:rStyle w:val="SpecialCharTok"/>
+        </w:rPr>
+        <w:t xml:space="preserve">~</w:t>
+      </w:r>
+      <w:r>
+        <w:rPr>
+          <w:rStyle w:val="NormalTok"/>
+        </w:rPr>
+        <w:t xml:space="preserve"> </w:t>
+      </w:r>
+      <w:r>
+        <w:rPr>
+          <w:rStyle w:val="StringTok"/>
+        </w:rPr>
+        <w:t xml:space="preserve">"Obesidad grado III"</w:t>
+      </w:r>
+      <w:r>
+        <w:rPr>
+          <w:rStyle w:val="NormalTok"/>
+        </w:rPr>
+        <w:t xml:space="preserve">))</w:t>
+      </w:r>
+      <w:r>
+        <w:br/>
+      </w:r>
+      <w:r>
+        <w:br/>
+      </w:r>
+      <w:r>
+        <w:rPr>
+          <w:rStyle w:val="CommentTok"/>
+        </w:rPr>
+        <w:t xml:space="preserve"># Verifico</w:t>
+      </w:r>
+      <w:r>
+        <w:br/>
+      </w:r>
+      <w:r>
+        <w:br/>
+      </w:r>
+      <w:r>
+        <w:rPr>
+          <w:rStyle w:val="FunctionTok"/>
+        </w:rPr>
+        <w:t xml:space="preserve">table</w:t>
+      </w:r>
+      <w:r>
+        <w:rPr>
+          <w:rStyle w:val="NormalTok"/>
+        </w:rPr>
+        <w:t xml:space="preserve">(Antropometria</w:t>
+      </w:r>
+      <w:r>
+        <w:rPr>
+          <w:rStyle w:val="SpecialCharTok"/>
+        </w:rPr>
+        <w:t xml:space="preserve">$</w:t>
+      </w:r>
+      <w:r>
+        <w:rPr>
+          <w:rStyle w:val="NormalTok"/>
+        </w:rPr>
+        <w:t xml:space="preserve">imc_cat, </w:t>
+      </w:r>
+      <w:r>
+        <w:rPr>
+          <w:rStyle w:val="AttributeTok"/>
+        </w:rPr>
+        <w:t xml:space="preserve">exclude =</w:t>
+      </w:r>
+      <w:r>
+        <w:rPr>
+          <w:rStyle w:val="NormalTok"/>
+        </w:rPr>
+        <w:t xml:space="preserve"> </w:t>
+      </w:r>
+      <w:r>
+        <w:rPr>
+          <w:rStyle w:val="ConstantTok"/>
+        </w:rPr>
+        <w:t xml:space="preserve">NULL</w:t>
+      </w:r>
+      <w:r>
+        <w:rPr>
+          <w:rStyle w:val="NormalTok"/>
+        </w:rPr>
+        <w:t xml:space="preserve">)</w:t>
+      </w:r>
+    </w:p>
+    <w:p>
+      <w:pPr>
+        <w:pStyle w:val="SourceCode"/>
+      </w:pPr>
+      <w:r>
+        <w:rPr>
+          <w:rStyle w:val="VerbatimChar"/>
+        </w:rPr>
+        <w:t xml:space="preserve">## </w:t>
+      </w:r>
+      <w:r>
+        <w:br/>
+      </w:r>
+      <w:r>
+        <w:rPr>
+          <w:rStyle w:val="VerbatimChar"/>
+        </w:rPr>
+        <w:t xml:space="preserve">##          Bajo peso   Obesidad grado I  Obesidad grado II Obesidad grado III </w:t>
+      </w:r>
+      <w:r>
+        <w:br/>
+      </w:r>
+      <w:r>
+        <w:rPr>
+          <w:rStyle w:val="VerbatimChar"/>
+        </w:rPr>
+        <w:t xml:space="preserve">##              21523               9509               3755               6245 </w:t>
+      </w:r>
+      <w:r>
+        <w:br/>
+      </w:r>
+      <w:r>
+        <w:rPr>
+          <w:rStyle w:val="VerbatimChar"/>
+        </w:rPr>
+        <w:t xml:space="preserve">##        Peso normal          Sobrepeso               &lt;NA&gt; </w:t>
+      </w:r>
+      <w:r>
+        <w:br/>
+      </w:r>
+      <w:r>
+        <w:rPr>
+          <w:rStyle w:val="VerbatimChar"/>
+        </w:rPr>
+        <w:t xml:space="preserve">##              25529              18186                544</w:t>
+      </w:r>
+    </w:p>
+    <w:p>
+      <w:pPr>
+        <w:pStyle w:val="SourceCode"/>
+      </w:pPr>
+      <w:r>
+        <w:rPr>
+          <w:rStyle w:val="CommentTok"/>
+        </w:rPr>
+        <w:t xml:space="preserve"># Extra, ver quienes no tienen categoria</w:t>
+      </w:r>
+      <w:r>
+        <w:br/>
+      </w:r>
+      <w:r>
+        <w:br/>
+      </w:r>
+      <w:r>
+        <w:rPr>
+          <w:rStyle w:val="NormalTok"/>
+        </w:rPr>
+        <w:t xml:space="preserve">sinimc </w:t>
+      </w:r>
+      <w:r>
+        <w:rPr>
+          <w:rStyle w:val="OtherTok"/>
+        </w:rPr>
+        <w:t xml:space="preserve">&lt;-</w:t>
+      </w:r>
+      <w:r>
+        <w:rPr>
+          <w:rStyle w:val="NormalTok"/>
+        </w:rPr>
+        <w:t xml:space="preserve"> </w:t>
+      </w:r>
+      <w:r>
+        <w:rPr>
+          <w:rStyle w:val="FunctionTok"/>
+        </w:rPr>
+        <w:t xml:space="preserve">filter</w:t>
+      </w:r>
+      <w:r>
+        <w:rPr>
+          <w:rStyle w:val="NormalTok"/>
+        </w:rPr>
+        <w:t xml:space="preserve">(Antropometria, </w:t>
+      </w:r>
+      <w:r>
+        <w:rPr>
+          <w:rStyle w:val="FunctionTok"/>
+        </w:rPr>
+        <w:t xml:space="preserve">is.na</w:t>
+      </w:r>
+      <w:r>
+        <w:rPr>
+          <w:rStyle w:val="NormalTok"/>
+        </w:rPr>
+        <w:t xml:space="preserve">(imc))</w:t>
+      </w:r>
+      <w:r>
+        <w:br/>
+      </w:r>
+      <w:r>
+        <w:br/>
+      </w:r>
+      <w:r>
+        <w:rPr>
+          <w:rStyle w:val="NormalTok"/>
+        </w:rPr>
+        <w:t xml:space="preserve">sinimc[, </w:t>
+      </w:r>
+      <w:r>
+        <w:rPr>
+          <w:rStyle w:val="FunctionTok"/>
+        </w:rPr>
+        <w:t xml:space="preserve">c</w:t>
+      </w:r>
+      <w:r>
+        <w:rPr>
+          <w:rStyle w:val="NormalTok"/>
+        </w:rPr>
+        <w:t xml:space="preserve">(</w:t>
+      </w:r>
+      <w:r>
+        <w:rPr>
+          <w:rStyle w:val="StringTok"/>
+        </w:rPr>
+        <w:t xml:space="preserve">"peso"</w:t>
+      </w:r>
+      <w:r>
+        <w:rPr>
+          <w:rStyle w:val="NormalTok"/>
+        </w:rPr>
+        <w:t xml:space="preserve">,</w:t>
+      </w:r>
+      <w:r>
+        <w:rPr>
+          <w:rStyle w:val="StringTok"/>
+        </w:rPr>
+        <w:t xml:space="preserve">"talla"</w:t>
+      </w:r>
+      <w:r>
+        <w:rPr>
+          <w:rStyle w:val="NormalTok"/>
+        </w:rPr>
+        <w:t xml:space="preserve">,</w:t>
+      </w:r>
+      <w:r>
+        <w:rPr>
+          <w:rStyle w:val="StringTok"/>
+        </w:rPr>
+        <w:t xml:space="preserve">"imc"</w:t>
+      </w:r>
+      <w:r>
+        <w:rPr>
+          <w:rStyle w:val="NormalTok"/>
+        </w:rPr>
+        <w:t xml:space="preserve">, </w:t>
+      </w:r>
+      <w:r>
+        <w:rPr>
+          <w:rStyle w:val="StringTok"/>
+        </w:rPr>
+        <w:t xml:space="preserve">"imc_cat"</w:t>
+      </w:r>
+      <w:r>
+        <w:rPr>
+          <w:rStyle w:val="NormalTok"/>
+        </w:rPr>
+        <w:t xml:space="preserve">)]</w:t>
+      </w:r>
+    </w:p>
+    <w:p>
+      <w:pPr>
+        <w:pStyle w:val="SourceCode"/>
+      </w:pPr>
+      <w:r>
+        <w:rPr>
+          <w:rStyle w:val="VerbatimChar"/>
+        </w:rPr>
+        <w:t xml:space="preserve">## # A tibble: 544 × 4</w:t>
+      </w:r>
+      <w:r>
+        <w:br/>
+      </w:r>
+      <w:r>
+        <w:rPr>
+          <w:rStyle w:val="VerbatimChar"/>
+        </w:rPr>
+        <w:t xml:space="preserve">##    peso      talla       imc imc_cat</w:t>
+      </w:r>
+      <w:r>
+        <w:br/>
+      </w:r>
+      <w:r>
+        <w:rPr>
+          <w:rStyle w:val="VerbatimChar"/>
+        </w:rPr>
+        <w:t xml:space="preserve">##    &lt;dbl+lbl&gt; &lt;dbl+lbl&gt; &lt;dbl&gt; &lt;chr&gt;  </w:t>
+      </w:r>
+      <w:r>
+        <w:br/>
+      </w:r>
+      <w:r>
+        <w:rPr>
+          <w:rStyle w:val="VerbatimChar"/>
+        </w:rPr>
+        <w:t xml:space="preserve">##  1 NA        NA           NA &lt;NA&gt;   </w:t>
+      </w:r>
+      <w:r>
+        <w:br/>
+      </w:r>
+      <w:r>
+        <w:rPr>
+          <w:rStyle w:val="VerbatimChar"/>
+        </w:rPr>
+        <w:t xml:space="preserve">##  2 NA        NA           NA &lt;NA&gt;   </w:t>
+      </w:r>
+      <w:r>
+        <w:br/>
+      </w:r>
+      <w:r>
+        <w:rPr>
+          <w:rStyle w:val="VerbatimChar"/>
+        </w:rPr>
+        <w:t xml:space="preserve">##  3 NA        NA           NA &lt;NA&gt;   </w:t>
+      </w:r>
+      <w:r>
+        <w:br/>
+      </w:r>
+      <w:r>
+        <w:rPr>
+          <w:rStyle w:val="VerbatimChar"/>
+        </w:rPr>
+        <w:t xml:space="preserve">##  4 NA        NA           NA &lt;NA&gt;   </w:t>
+      </w:r>
+      <w:r>
+        <w:br/>
+      </w:r>
+      <w:r>
+        <w:rPr>
+          <w:rStyle w:val="VerbatimChar"/>
+        </w:rPr>
+        <w:t xml:space="preserve">##  5 NA        NA           NA &lt;NA&gt;   </w:t>
+      </w:r>
+      <w:r>
+        <w:br/>
+      </w:r>
+      <w:r>
+        <w:rPr>
+          <w:rStyle w:val="VerbatimChar"/>
+        </w:rPr>
+        <w:t xml:space="preserve">##  6 NA        NA           NA &lt;NA&gt;   </w:t>
+      </w:r>
+      <w:r>
+        <w:br/>
+      </w:r>
+      <w:r>
+        <w:rPr>
+          <w:rStyle w:val="VerbatimChar"/>
+        </w:rPr>
+        <w:t xml:space="preserve">##  7 NA        NA           NA &lt;NA&gt;   </w:t>
+      </w:r>
+      <w:r>
+        <w:br/>
+      </w:r>
+      <w:r>
+        <w:rPr>
+          <w:rStyle w:val="VerbatimChar"/>
+        </w:rPr>
+        <w:t xml:space="preserve">##  8 NA        NA           NA &lt;NA&gt;   </w:t>
+      </w:r>
+      <w:r>
+        <w:br/>
+      </w:r>
+      <w:r>
+        <w:rPr>
+          <w:rStyle w:val="VerbatimChar"/>
+        </w:rPr>
+        <w:t xml:space="preserve">##  9 NA        NA           NA &lt;NA&gt;   </w:t>
+      </w:r>
+      <w:r>
+        <w:br/>
+      </w:r>
+      <w:r>
+        <w:rPr>
+          <w:rStyle w:val="VerbatimChar"/>
+        </w:rPr>
+        <w:t xml:space="preserve">## 10 NA        NA           NA &lt;NA&gt;   </w:t>
+      </w:r>
+      <w:r>
+        <w:br/>
+      </w:r>
+      <w:r>
+        <w:rPr>
+          <w:rStyle w:val="VerbatimChar"/>
+        </w:rPr>
+        <w:t xml:space="preserve">## # ℹ 534 more rows</w:t>
+      </w:r>
+    </w:p>
+    <w:p>
+      <w:pPr>
+        <w:pStyle w:val="SourceCode"/>
+      </w:pPr>
+      <w:r>
+        <w:rPr>
+          <w:rStyle w:val="CommentTok"/>
+        </w:rPr>
+        <w:t xml:space="preserve"># Concluyo que son los individuos sin datos completos</w:t>
+      </w:r>
+      <w:r>
+        <w:br/>
+      </w:r>
+      <w:r>
+        <w:br/>
+      </w:r>
+      <w:r>
+        <w:rPr>
+          <w:rStyle w:val="CommentTok"/>
+        </w:rPr>
+        <w:t xml:space="preserve"># 6. Guarda un dataframe solo para mujeres y uno solo para hombres, llamalos mujeres_df y hombres_df.</w:t>
+      </w:r>
+      <w:r>
+        <w:br/>
+      </w:r>
+      <w:r>
+        <w:br/>
+      </w:r>
+      <w:r>
+        <w:rPr>
+          <w:rStyle w:val="NormalTok"/>
+        </w:rPr>
+        <w:t xml:space="preserve">mujeres_df </w:t>
+      </w:r>
+      <w:r>
+        <w:rPr>
+          <w:rStyle w:val="OtherTok"/>
+        </w:rPr>
+        <w:t xml:space="preserve">&lt;-</w:t>
+      </w:r>
+      <w:r>
+        <w:rPr>
+          <w:rStyle w:val="NormalTok"/>
+        </w:rPr>
+        <w:t xml:space="preserve"> </w:t>
+      </w:r>
+      <w:r>
+        <w:rPr>
+          <w:rStyle w:val="FunctionTok"/>
+        </w:rPr>
+        <w:t xml:space="preserve">filter</w:t>
+      </w:r>
+      <w:r>
+        <w:rPr>
+          <w:rStyle w:val="NormalTok"/>
+        </w:rPr>
+        <w:t xml:space="preserve">(Antropometria, sexo </w:t>
+      </w:r>
+      <w:r>
+        <w:rPr>
+          <w:rStyle w:val="SpecialCharTok"/>
+        </w:rPr>
+        <w:t xml:space="preserve">==</w:t>
+      </w:r>
+      <w:r>
+        <w:rPr>
+          <w:rStyle w:val="NormalTok"/>
+        </w:rPr>
+        <w:t xml:space="preserve"> </w:t>
+      </w:r>
+      <w:r>
+        <w:rPr>
+          <w:rStyle w:val="DecValTok"/>
+        </w:rPr>
+        <w:t xml:space="preserve">2</w:t>
+      </w:r>
+      <w:r>
+        <w:rPr>
+          <w:rStyle w:val="NormalTok"/>
+        </w:rPr>
+        <w:t xml:space="preserve">)</w:t>
+      </w:r>
+      <w:r>
+        <w:br/>
+      </w:r>
+      <w:r>
+        <w:br/>
+      </w:r>
+      <w:r>
+        <w:rPr>
+          <w:rStyle w:val="CommentTok"/>
+        </w:rPr>
+        <w:t xml:space="preserve"># Verifico</w:t>
+      </w:r>
+      <w:r>
+        <w:br/>
+      </w:r>
+      <w:r>
+        <w:rPr>
+          <w:rStyle w:val="FunctionTok"/>
+        </w:rPr>
+        <w:t xml:space="preserve">table</w:t>
+      </w:r>
+      <w:r>
+        <w:rPr>
+          <w:rStyle w:val="NormalTok"/>
+        </w:rPr>
+        <w:t xml:space="preserve">(mujeres_df</w:t>
+      </w:r>
+      <w:r>
+        <w:rPr>
+          <w:rStyle w:val="SpecialCharTok"/>
+        </w:rPr>
+        <w:t xml:space="preserve">$</w:t>
+      </w:r>
+      <w:r>
+        <w:rPr>
+          <w:rStyle w:val="NormalTok"/>
+        </w:rPr>
+        <w:t xml:space="preserve">sexo, </w:t>
+      </w:r>
+      <w:r>
+        <w:rPr>
+          <w:rStyle w:val="AttributeTok"/>
+        </w:rPr>
+        <w:t xml:space="preserve">exclude =</w:t>
+      </w:r>
+      <w:r>
+        <w:rPr>
+          <w:rStyle w:val="NormalTok"/>
+        </w:rPr>
+        <w:t xml:space="preserve"> </w:t>
+      </w:r>
+      <w:r>
+        <w:rPr>
+          <w:rStyle w:val="ConstantTok"/>
+        </w:rPr>
+        <w:t xml:space="preserve">NULL</w:t>
+      </w:r>
+      <w:r>
+        <w:rPr>
+          <w:rStyle w:val="NormalTok"/>
+        </w:rPr>
+        <w:t xml:space="preserve">)</w:t>
+      </w:r>
+    </w:p>
+    <w:p>
+      <w:pPr>
+        <w:pStyle w:val="SourceCode"/>
+      </w:pPr>
+      <w:r>
+        <w:rPr>
+          <w:rStyle w:val="VerbatimChar"/>
+        </w:rPr>
+        <w:t xml:space="preserve">## </w:t>
+      </w:r>
+      <w:r>
+        <w:br/>
+      </w:r>
+      <w:r>
+        <w:rPr>
+          <w:rStyle w:val="VerbatimChar"/>
+        </w:rPr>
+        <w:t xml:space="preserve">##     2 </w:t>
+      </w:r>
+      <w:r>
+        <w:br/>
+      </w:r>
+      <w:r>
+        <w:rPr>
+          <w:rStyle w:val="VerbatimChar"/>
+        </w:rPr>
+        <w:t xml:space="preserve">## 45057</w:t>
+      </w:r>
+    </w:p>
+    <w:p>
+      <w:pPr>
+        <w:pStyle w:val="SourceCode"/>
+      </w:pPr>
+      <w:r>
+        <w:rPr>
+          <w:rStyle w:val="NormalTok"/>
+        </w:rPr>
+        <w:t xml:space="preserve">hombres_df </w:t>
+      </w:r>
+      <w:r>
+        <w:rPr>
+          <w:rStyle w:val="OtherTok"/>
+        </w:rPr>
+        <w:t xml:space="preserve">&lt;-</w:t>
+      </w:r>
+      <w:r>
+        <w:rPr>
+          <w:rStyle w:val="NormalTok"/>
+        </w:rPr>
+        <w:t xml:space="preserve"> </w:t>
+      </w:r>
+      <w:r>
+        <w:rPr>
+          <w:rStyle w:val="FunctionTok"/>
+        </w:rPr>
+        <w:t xml:space="preserve">filter</w:t>
+      </w:r>
+      <w:r>
+        <w:rPr>
+          <w:rStyle w:val="NormalTok"/>
+        </w:rPr>
+        <w:t xml:space="preserve">(Antropometria, sexo </w:t>
+      </w:r>
+      <w:r>
+        <w:rPr>
+          <w:rStyle w:val="SpecialCharTok"/>
+        </w:rPr>
+        <w:t xml:space="preserve">==</w:t>
+      </w:r>
+      <w:r>
+        <w:rPr>
+          <w:rStyle w:val="NormalTok"/>
+        </w:rPr>
+        <w:t xml:space="preserve"> </w:t>
+      </w:r>
+      <w:r>
+        <w:rPr>
+          <w:rStyle w:val="DecValTok"/>
+        </w:rPr>
+        <w:t xml:space="preserve">1</w:t>
+      </w:r>
+      <w:r>
+        <w:rPr>
+          <w:rStyle w:val="NormalTok"/>
+        </w:rPr>
+        <w:t xml:space="preserve">)</w:t>
+      </w:r>
+      <w:r>
+        <w:br/>
+      </w:r>
+      <w:r>
+        <w:br/>
+      </w:r>
+      <w:r>
+        <w:rPr>
+          <w:rStyle w:val="CommentTok"/>
+        </w:rPr>
+        <w:t xml:space="preserve"># Verifico</w:t>
+      </w:r>
+      <w:r>
+        <w:br/>
+      </w:r>
+      <w:r>
+        <w:rPr>
+          <w:rStyle w:val="FunctionTok"/>
+        </w:rPr>
+        <w:t xml:space="preserve">table</w:t>
+      </w:r>
+      <w:r>
+        <w:rPr>
+          <w:rStyle w:val="NormalTok"/>
+        </w:rPr>
+        <w:t xml:space="preserve">(hombres_df</w:t>
+      </w:r>
+      <w:r>
+        <w:rPr>
+          <w:rStyle w:val="SpecialCharTok"/>
+        </w:rPr>
+        <w:t xml:space="preserve">$</w:t>
+      </w:r>
+      <w:r>
+        <w:rPr>
+          <w:rStyle w:val="NormalTok"/>
+        </w:rPr>
+        <w:t xml:space="preserve">sexo, </w:t>
+      </w:r>
+      <w:r>
+        <w:rPr>
+          <w:rStyle w:val="AttributeTok"/>
+        </w:rPr>
+        <w:t xml:space="preserve">exclude =</w:t>
+      </w:r>
+      <w:r>
+        <w:rPr>
+          <w:rStyle w:val="NormalTok"/>
+        </w:rPr>
+        <w:t xml:space="preserve"> </w:t>
+      </w:r>
+      <w:r>
+        <w:rPr>
+          <w:rStyle w:val="ConstantTok"/>
+        </w:rPr>
+        <w:t xml:space="preserve">NULL</w:t>
+      </w:r>
+      <w:r>
+        <w:rPr>
+          <w:rStyle w:val="NormalTok"/>
+        </w:rPr>
+        <w:t xml:space="preserve">)</w:t>
+      </w:r>
+    </w:p>
+    <w:p>
+      <w:pPr>
+        <w:pStyle w:val="SourceCode"/>
+      </w:pPr>
+      <w:r>
+        <w:rPr>
+          <w:rStyle w:val="VerbatimChar"/>
+        </w:rPr>
+        <w:t xml:space="preserve">## </w:t>
+      </w:r>
+      <w:r>
+        <w:br/>
+      </w:r>
+      <w:r>
+        <w:rPr>
+          <w:rStyle w:val="VerbatimChar"/>
+        </w:rPr>
+        <w:t xml:space="preserve">##     1 </w:t>
+      </w:r>
+      <w:r>
+        <w:br/>
+      </w:r>
+      <w:r>
+        <w:rPr>
+          <w:rStyle w:val="VerbatimChar"/>
+        </w:rPr>
+        <w:t xml:space="preserve">## 40234</w:t>
       </w:r>
     </w:p>
     <w:bookmarkEnd w:id="21"/>

</xml_diff>